<commit_message>
Add Task break down with assignment Add Draft version of Test Template v1.0
</commit_message>
<xml_diff>
--- a/PCB/03 Communication & Report/3.2 Meeting minutes/Client_meeting_20150825.docx
+++ b/PCB/03 Communication & Report/3.2 Meeting minutes/Client_meeting_20150825.docx
@@ -1,10 +1,10 @@
 
 <file path=word/document.xml><?xml version="1.0" encoding="utf-8"?>
-<w:document xmlns:wpc="http://schemas.microsoft.com/office/word/2010/wordprocessingCanvas" xmlns:mo="http://schemas.microsoft.com/office/mac/office/2008/main" xmlns:mc="http://schemas.openxmlformats.org/markup-compatibility/2006" xmlns:mv="urn:schemas-microsoft-com:mac:vml" xmlns:o="urn:schemas-microsoft-com:office:office" xmlns:r="http://schemas.openxmlformats.org/officeDocument/2006/relationships" xmlns:m="http://schemas.openxmlformats.org/officeDocument/2006/math" xmlns:v="urn:schemas-microsoft-com:vml" xmlns:wp14="http://schemas.microsoft.com/office/word/2010/wordprocessingDrawing" xmlns:wp="http://schemas.openxmlformats.org/drawingml/2006/wordprocessingDrawing" xmlns:w10="urn:schemas-microsoft-com:office:word" xmlns:w="http://schemas.openxmlformats.org/wordprocessingml/2006/main" xmlns:w14="http://schemas.microsoft.com/office/word/2010/wordml" xmlns:wpg="http://schemas.microsoft.com/office/word/2010/wordprocessingGroup" xmlns:wpi="http://schemas.microsoft.com/office/word/2010/wordprocessingInk" xmlns:wne="http://schemas.microsoft.com/office/word/2006/wordml" xmlns:wps="http://schemas.microsoft.com/office/word/2010/wordprocessingShape" mc:Ignorable="w14 wp14">
+<w:document xmlns:wpc="http://schemas.microsoft.com/office/word/2010/wordprocessingCanvas" xmlns:mo="http://schemas.microsoft.com/office/mac/office/2008/main" xmlns:mc="http://schemas.openxmlformats.org/markup-compatibility/2006" xmlns:mv="urn:schemas-microsoft-com:mac:vml" xmlns:o="urn:schemas-microsoft-com:office:office" xmlns:r="http://schemas.openxmlformats.org/officeDocument/2006/relationships" xmlns:m="http://schemas.openxmlformats.org/officeDocument/2006/math" xmlns:v="urn:schemas-microsoft-com:vml" xmlns:wp14="http://schemas.microsoft.com/office/word/2010/wordprocessingDrawing" xmlns:wp="http://schemas.openxmlformats.org/drawingml/2006/wordprocessingDrawing" xmlns:w10="urn:schemas-microsoft-com:office:word" xmlns:w="http://schemas.openxmlformats.org/wordprocessingml/2006/main" xmlns:w14="http://schemas.microsoft.com/office/word/2010/wordml" xmlns:w15="http://schemas.microsoft.com/office/word/2012/wordml" xmlns:wpg="http://schemas.microsoft.com/office/word/2010/wordprocessingGroup" xmlns:wpi="http://schemas.microsoft.com/office/word/2010/wordprocessingInk" xmlns:wne="http://schemas.microsoft.com/office/word/2006/wordml" xmlns:wps="http://schemas.microsoft.com/office/word/2010/wordprocessingShape" mc:Ignorable="w14 w15 wp14">
   <w:body>
     <w:tbl>
       <w:tblPr>
-        <w:tblStyle w:val="a7"/>
+        <w:tblStyle w:val="TableGrid"/>
         <w:tblW w:w="0" w:type="auto"/>
         <w:tblLook w:val="04A0" w:firstRow="1" w:lastRow="0" w:firstColumn="1" w:lastColumn="0" w:noHBand="0" w:noVBand="1"/>
       </w:tblPr>
@@ -382,7 +382,7 @@
     <w:p/>
     <w:tbl>
       <w:tblPr>
-        <w:tblStyle w:val="a7"/>
+        <w:tblStyle w:val="TableGrid"/>
         <w:tblW w:w="0" w:type="auto"/>
         <w:tblLook w:val="04A0" w:firstRow="1" w:lastRow="0" w:firstColumn="1" w:lastColumn="0" w:noHBand="0" w:noVBand="1"/>
       </w:tblPr>
@@ -467,7 +467,7 @@
           </w:p>
           <w:p>
             <w:pPr>
-              <w:pStyle w:val="ab"/>
+              <w:pStyle w:val="ListParagraph"/>
               <w:numPr>
                 <w:ilvl w:val="0"/>
                 <w:numId w:val="7"/>
@@ -477,15 +477,20 @@
                 <w:lang w:val="en-US"/>
               </w:rPr>
             </w:pPr>
-            <w:proofErr w:type="gramStart"/>
-            <w:r>
-              <w:rPr>
-                <w:rFonts w:eastAsia="SimHei"/>
-                <w:lang w:val="en-US"/>
-              </w:rPr>
-              <w:t>.Net</w:t>
-            </w:r>
-            <w:proofErr w:type="gramEnd"/>
+            <w:r>
+              <w:rPr>
+                <w:rFonts w:eastAsia="SimHei"/>
+                <w:lang w:val="en-US"/>
+              </w:rPr>
+              <w:t xml:space="preserve">.Net </w:t>
+            </w:r>
+            <w:r>
+              <w:rPr>
+                <w:rFonts w:eastAsia="SimHei"/>
+                <w:lang w:val="en-US"/>
+              </w:rPr>
+              <w:t>(C#)</w:t>
+            </w:r>
             <w:r>
               <w:rPr>
                 <w:rFonts w:eastAsia="SimHei"/>
@@ -498,26 +503,12 @@
                 <w:rFonts w:eastAsia="SimHei"/>
                 <w:lang w:val="en-US"/>
               </w:rPr>
-              <w:t>(C#)</w:t>
-            </w:r>
-            <w:r>
-              <w:rPr>
-                <w:rFonts w:eastAsia="SimHei"/>
-                <w:lang w:val="en-US"/>
-              </w:rPr>
-              <w:t xml:space="preserve"> </w:t>
-            </w:r>
-            <w:r>
-              <w:rPr>
-                <w:rFonts w:eastAsia="SimHei"/>
-                <w:lang w:val="en-US"/>
-              </w:rPr>
               <w:t>+MySQL</w:t>
             </w:r>
           </w:p>
           <w:p>
             <w:pPr>
-              <w:pStyle w:val="ab"/>
+              <w:pStyle w:val="ListParagraph"/>
               <w:numPr>
                 <w:ilvl w:val="0"/>
                 <w:numId w:val="8"/>
@@ -537,7 +528,7 @@
           </w:p>
           <w:p>
             <w:pPr>
-              <w:pStyle w:val="ab"/>
+              <w:pStyle w:val="ListParagraph"/>
               <w:numPr>
                 <w:ilvl w:val="0"/>
                 <w:numId w:val="8"/>
@@ -557,7 +548,7 @@
           </w:p>
           <w:p>
             <w:pPr>
-              <w:pStyle w:val="ab"/>
+              <w:pStyle w:val="ListParagraph"/>
               <w:numPr>
                 <w:ilvl w:val="0"/>
                 <w:numId w:val="8"/>
@@ -579,28 +570,12 @@
                 <w:rFonts w:eastAsia="SimHei"/>
                 <w:lang w:val="en-US"/>
               </w:rPr>
-              <w:t>(</w:t>
-            </w:r>
-            <w:proofErr w:type="gramStart"/>
-            <w:r>
-              <w:rPr>
-                <w:rFonts w:eastAsia="SimHei"/>
-                <w:lang w:val="en-US"/>
-              </w:rPr>
-              <w:t>List(</w:t>
-            </w:r>
-            <w:proofErr w:type="gramEnd"/>
-            <w:r>
-              <w:rPr>
-                <w:rFonts w:eastAsia="SimHei"/>
-                <w:lang w:val="en-US"/>
-              </w:rPr>
-              <w:t>Delete)/Add/Edit)</w:t>
-            </w:r>
-          </w:p>
-          <w:p>
-            <w:pPr>
-              <w:pStyle w:val="ab"/>
+              <w:t>(List(Delete)/Add/Edit)</w:t>
+            </w:r>
+          </w:p>
+          <w:p>
+            <w:pPr>
+              <w:pStyle w:val="ListParagraph"/>
               <w:numPr>
                 <w:ilvl w:val="0"/>
                 <w:numId w:val="8"/>
@@ -622,35 +597,19 @@
                 <w:rFonts w:eastAsia="SimHei"/>
                 <w:lang w:val="en-US"/>
               </w:rPr>
-              <w:t xml:space="preserve"> </w:t>
-            </w:r>
-            <w:proofErr w:type="gramStart"/>
-            <w:r>
-              <w:rPr>
-                <w:rFonts w:eastAsia="SimHei"/>
-                <w:lang w:val="en-US"/>
-              </w:rPr>
-              <w:t>page</w:t>
-            </w:r>
-            <w:r>
-              <w:rPr>
-                <w:rFonts w:eastAsia="SimHei"/>
-                <w:lang w:val="en-US"/>
-              </w:rPr>
-              <w:t>(</w:t>
-            </w:r>
-            <w:proofErr w:type="gramEnd"/>
-            <w:r>
-              <w:rPr>
-                <w:rFonts w:eastAsia="SimHei"/>
-                <w:lang w:val="en-US"/>
-              </w:rPr>
-              <w:t>.net version)</w:t>
-            </w:r>
-          </w:p>
-          <w:p>
-            <w:pPr>
-              <w:pStyle w:val="ab"/>
+              <w:t xml:space="preserve"> page</w:t>
+            </w:r>
+            <w:r>
+              <w:rPr>
+                <w:rFonts w:eastAsia="SimHei"/>
+                <w:lang w:val="en-US"/>
+              </w:rPr>
+              <w:t>(.net version)</w:t>
+            </w:r>
+          </w:p>
+          <w:p>
+            <w:pPr>
+              <w:pStyle w:val="ListParagraph"/>
               <w:ind w:left="1140"/>
               <w:rPr>
                 <w:rFonts w:eastAsia="SimHei"/>
@@ -660,7 +619,7 @@
           </w:p>
           <w:p>
             <w:pPr>
-              <w:pStyle w:val="ab"/>
+              <w:pStyle w:val="ListParagraph"/>
               <w:numPr>
                 <w:ilvl w:val="0"/>
                 <w:numId w:val="7"/>
@@ -748,7 +707,7 @@
           </w:p>
           <w:p>
             <w:pPr>
-              <w:pStyle w:val="ab"/>
+              <w:pStyle w:val="ListParagraph"/>
               <w:numPr>
                 <w:ilvl w:val="0"/>
                 <w:numId w:val="9"/>
@@ -775,7 +734,7 @@
           </w:p>
           <w:p>
             <w:pPr>
-              <w:pStyle w:val="ab"/>
+              <w:pStyle w:val="ListParagraph"/>
               <w:numPr>
                 <w:ilvl w:val="0"/>
                 <w:numId w:val="9"/>
@@ -795,7 +754,7 @@
           </w:p>
           <w:p>
             <w:pPr>
-              <w:pStyle w:val="ab"/>
+              <w:pStyle w:val="ListParagraph"/>
               <w:numPr>
                 <w:ilvl w:val="0"/>
                 <w:numId w:val="9"/>
@@ -815,7 +774,7 @@
           </w:p>
           <w:p>
             <w:pPr>
-              <w:pStyle w:val="ab"/>
+              <w:pStyle w:val="ListParagraph"/>
               <w:numPr>
                 <w:ilvl w:val="0"/>
                 <w:numId w:val="9"/>
@@ -830,23 +789,7 @@
                 <w:rFonts w:eastAsia="SimHei"/>
                 <w:lang w:val="en-US"/>
               </w:rPr>
-              <w:t>Admin function: Success story (</w:t>
-            </w:r>
-            <w:proofErr w:type="gramStart"/>
-            <w:r>
-              <w:rPr>
-                <w:rFonts w:eastAsia="SimHei"/>
-                <w:lang w:val="en-US"/>
-              </w:rPr>
-              <w:t>List(</w:t>
-            </w:r>
-            <w:proofErr w:type="gramEnd"/>
-            <w:r>
-              <w:rPr>
-                <w:rFonts w:eastAsia="SimHei"/>
-                <w:lang w:val="en-US"/>
-              </w:rPr>
-              <w:t>Delete)/Add/Edit)</w:t>
+              <w:t>Admin function: Success story (List(Delete)/Add/Edit)</w:t>
             </w:r>
           </w:p>
           <w:p>
@@ -901,7 +844,7 @@
           </w:p>
           <w:p>
             <w:pPr>
-              <w:pStyle w:val="ab"/>
+              <w:pStyle w:val="ListParagraph"/>
               <w:numPr>
                 <w:ilvl w:val="0"/>
                 <w:numId w:val="10"/>
@@ -921,7 +864,7 @@
           </w:p>
           <w:p>
             <w:pPr>
-              <w:pStyle w:val="ab"/>
+              <w:pStyle w:val="ListParagraph"/>
               <w:numPr>
                 <w:ilvl w:val="0"/>
                 <w:numId w:val="10"/>
@@ -941,7 +884,7 @@
           </w:p>
           <w:p>
             <w:pPr>
-              <w:pStyle w:val="ab"/>
+              <w:pStyle w:val="ListParagraph"/>
               <w:numPr>
                 <w:ilvl w:val="0"/>
                 <w:numId w:val="11"/>
@@ -962,7 +905,7 @@
           </w:p>
           <w:p>
             <w:pPr>
-              <w:pStyle w:val="ab"/>
+              <w:pStyle w:val="ListParagraph"/>
               <w:numPr>
                 <w:ilvl w:val="0"/>
                 <w:numId w:val="11"/>
@@ -983,7 +926,7 @@
           </w:p>
           <w:p>
             <w:pPr>
-              <w:pStyle w:val="ab"/>
+              <w:pStyle w:val="ListParagraph"/>
               <w:numPr>
                 <w:ilvl w:val="0"/>
                 <w:numId w:val="11"/>
@@ -1004,7 +947,7 @@
           </w:p>
           <w:p>
             <w:pPr>
-              <w:pStyle w:val="ab"/>
+              <w:pStyle w:val="ListParagraph"/>
               <w:numPr>
                 <w:ilvl w:val="0"/>
                 <w:numId w:val="11"/>
@@ -1025,7 +968,7 @@
           </w:p>
           <w:p>
             <w:pPr>
-              <w:pStyle w:val="ab"/>
+              <w:pStyle w:val="ListParagraph"/>
               <w:numPr>
                 <w:ilvl w:val="0"/>
                 <w:numId w:val="11"/>
@@ -1046,7 +989,7 @@
           </w:p>
           <w:p>
             <w:pPr>
-              <w:pStyle w:val="ab"/>
+              <w:pStyle w:val="ListParagraph"/>
               <w:numPr>
                 <w:ilvl w:val="0"/>
                 <w:numId w:val="11"/>
@@ -1067,7 +1010,7 @@
           </w:p>
           <w:p>
             <w:pPr>
-              <w:pStyle w:val="ab"/>
+              <w:pStyle w:val="ListParagraph"/>
               <w:numPr>
                 <w:ilvl w:val="0"/>
                 <w:numId w:val="11"/>
@@ -1083,28 +1026,26 @@
                 <w:rFonts w:eastAsia="SimHei"/>
                 <w:lang w:val="en-US"/>
               </w:rPr>
-              <w:t xml:space="preserve">Facebook, </w:t>
-            </w:r>
-            <w:proofErr w:type="spellStart"/>
-            <w:r>
-              <w:rPr>
-                <w:rFonts w:eastAsia="SimHei"/>
-                <w:lang w:val="en-US"/>
-              </w:rPr>
-              <w:t>twiter</w:t>
-            </w:r>
-            <w:proofErr w:type="spellEnd"/>
-            <w:r>
-              <w:rPr>
-                <w:rFonts w:eastAsia="SimHei"/>
-                <w:lang w:val="en-US"/>
-              </w:rPr>
-              <w:t>…</w:t>
-            </w:r>
-          </w:p>
-          <w:p>
-            <w:pPr>
-              <w:pStyle w:val="ab"/>
+              <w:t>Facebook, twit</w:t>
+            </w:r>
+            <w:r>
+              <w:rPr>
+                <w:rFonts w:eastAsia="SimHei"/>
+                <w:lang w:val="en-US"/>
+              </w:rPr>
+              <w:t>t</w:t>
+            </w:r>
+            <w:r>
+              <w:rPr>
+                <w:rFonts w:eastAsia="SimHei"/>
+                <w:lang w:val="en-US"/>
+              </w:rPr>
+              <w:t>er…</w:t>
+            </w:r>
+          </w:p>
+          <w:p>
+            <w:pPr>
+              <w:pStyle w:val="ListParagraph"/>
               <w:numPr>
                 <w:ilvl w:val="0"/>
                 <w:numId w:val="10"/>
@@ -1114,6 +1055,7 @@
                 <w:lang w:val="en-US"/>
               </w:rPr>
             </w:pPr>
+            <w:bookmarkStart w:id="0" w:name="_GoBack"/>
             <w:r>
               <w:rPr>
                 <w:rFonts w:eastAsia="SimHei"/>
@@ -1122,6 +1064,7 @@
               <w:t>Full admin function of success stories.</w:t>
             </w:r>
           </w:p>
+          <w:bookmarkEnd w:id="0"/>
           <w:p>
             <w:pPr>
               <w:rPr>
@@ -1131,8 +1074,6 @@
             </w:pPr>
           </w:p>
         </w:tc>
-        <w:bookmarkStart w:id="0" w:name="_GoBack"/>
-        <w:bookmarkEnd w:id="0"/>
       </w:tr>
       <w:tr>
         <w:tc>
@@ -1175,7 +1116,7 @@
     <w:p/>
     <w:tbl>
       <w:tblPr>
-        <w:tblStyle w:val="a7"/>
+        <w:tblStyle w:val="TableGrid"/>
         <w:tblW w:w="9016" w:type="dxa"/>
         <w:tblLook w:val="04A0" w:firstRow="1" w:lastRow="0" w:firstColumn="1" w:lastColumn="0" w:noHBand="0" w:noVBand="1"/>
       </w:tblPr>
@@ -1300,8 +1241,8 @@
     </w:tbl>
     <w:p/>
     <w:sectPr>
-      <w:headerReference w:type="default" r:id="rId8"/>
-      <w:footerReference w:type="default" r:id="rId9"/>
+      <w:headerReference w:type="default" r:id="rId7"/>
+      <w:footerReference w:type="default" r:id="rId8"/>
       <w:pgSz w:w="11906" w:h="16838"/>
       <w:pgMar w:top="1134" w:right="1134" w:bottom="1134" w:left="1134" w:header="709" w:footer="709" w:gutter="0"/>
       <w:cols w:space="708"/>
@@ -1312,7 +1253,7 @@
 </file>
 
 <file path=word/endnotes.xml><?xml version="1.0" encoding="utf-8"?>
-<w:endnotes xmlns:wpc="http://schemas.microsoft.com/office/word/2010/wordprocessingCanvas" xmlns:mo="http://schemas.microsoft.com/office/mac/office/2008/main" xmlns:mc="http://schemas.openxmlformats.org/markup-compatibility/2006" xmlns:mv="urn:schemas-microsoft-com:mac:vml" xmlns:o="urn:schemas-microsoft-com:office:office" xmlns:r="http://schemas.openxmlformats.org/officeDocument/2006/relationships" xmlns:m="http://schemas.openxmlformats.org/officeDocument/2006/math" xmlns:v="urn:schemas-microsoft-com:vml" xmlns:wp14="http://schemas.microsoft.com/office/word/2010/wordprocessingDrawing" xmlns:wp="http://schemas.openxmlformats.org/drawingml/2006/wordprocessingDrawing" xmlns:w10="urn:schemas-microsoft-com:office:word" xmlns:w="http://schemas.openxmlformats.org/wordprocessingml/2006/main" xmlns:w14="http://schemas.microsoft.com/office/word/2010/wordml" xmlns:wpg="http://schemas.microsoft.com/office/word/2010/wordprocessingGroup" xmlns:wpi="http://schemas.microsoft.com/office/word/2010/wordprocessingInk" xmlns:wne="http://schemas.microsoft.com/office/word/2006/wordml" xmlns:wps="http://schemas.microsoft.com/office/word/2010/wordprocessingShape" mc:Ignorable="w14 wp14">
+<w:endnotes xmlns:wpc="http://schemas.microsoft.com/office/word/2010/wordprocessingCanvas" xmlns:mo="http://schemas.microsoft.com/office/mac/office/2008/main" xmlns:mc="http://schemas.openxmlformats.org/markup-compatibility/2006" xmlns:mv="urn:schemas-microsoft-com:mac:vml" xmlns:o="urn:schemas-microsoft-com:office:office" xmlns:r="http://schemas.openxmlformats.org/officeDocument/2006/relationships" xmlns:m="http://schemas.openxmlformats.org/officeDocument/2006/math" xmlns:v="urn:schemas-microsoft-com:vml" xmlns:wp14="http://schemas.microsoft.com/office/word/2010/wordprocessingDrawing" xmlns:wp="http://schemas.openxmlformats.org/drawingml/2006/wordprocessingDrawing" xmlns:w10="urn:schemas-microsoft-com:office:word" xmlns:w="http://schemas.openxmlformats.org/wordprocessingml/2006/main" xmlns:w14="http://schemas.microsoft.com/office/word/2010/wordml" xmlns:w15="http://schemas.microsoft.com/office/word/2012/wordml" xmlns:wpg="http://schemas.microsoft.com/office/word/2010/wordprocessingGroup" xmlns:wpi="http://schemas.microsoft.com/office/word/2010/wordprocessingInk" xmlns:wne="http://schemas.microsoft.com/office/word/2006/wordml" xmlns:wps="http://schemas.microsoft.com/office/word/2010/wordprocessingShape" mc:Ignorable="w14 w15 wp14">
   <w:endnote w:type="separator" w:id="-1">
     <w:p>
       <w:pPr>
@@ -1337,7 +1278,7 @@
 </file>
 
 <file path=word/footer1.xml><?xml version="1.0" encoding="utf-8"?>
-<w:ftr xmlns:wpc="http://schemas.microsoft.com/office/word/2010/wordprocessingCanvas" xmlns:mo="http://schemas.microsoft.com/office/mac/office/2008/main" xmlns:mc="http://schemas.openxmlformats.org/markup-compatibility/2006" xmlns:mv="urn:schemas-microsoft-com:mac:vml" xmlns:o="urn:schemas-microsoft-com:office:office" xmlns:r="http://schemas.openxmlformats.org/officeDocument/2006/relationships" xmlns:m="http://schemas.openxmlformats.org/officeDocument/2006/math" xmlns:v="urn:schemas-microsoft-com:vml" xmlns:wp14="http://schemas.microsoft.com/office/word/2010/wordprocessingDrawing" xmlns:wp="http://schemas.openxmlformats.org/drawingml/2006/wordprocessingDrawing" xmlns:w10="urn:schemas-microsoft-com:office:word" xmlns:w="http://schemas.openxmlformats.org/wordprocessingml/2006/main" xmlns:w14="http://schemas.microsoft.com/office/word/2010/wordml" xmlns:wpg="http://schemas.microsoft.com/office/word/2010/wordprocessingGroup" xmlns:wpi="http://schemas.microsoft.com/office/word/2010/wordprocessingInk" xmlns:wne="http://schemas.microsoft.com/office/word/2006/wordml" xmlns:wps="http://schemas.microsoft.com/office/word/2010/wordprocessingShape" mc:Ignorable="w14 wp14">
+<w:ftr xmlns:wpc="http://schemas.microsoft.com/office/word/2010/wordprocessingCanvas" xmlns:mo="http://schemas.microsoft.com/office/mac/office/2008/main" xmlns:mc="http://schemas.openxmlformats.org/markup-compatibility/2006" xmlns:mv="urn:schemas-microsoft-com:mac:vml" xmlns:o="urn:schemas-microsoft-com:office:office" xmlns:r="http://schemas.openxmlformats.org/officeDocument/2006/relationships" xmlns:m="http://schemas.openxmlformats.org/officeDocument/2006/math" xmlns:v="urn:schemas-microsoft-com:vml" xmlns:wp14="http://schemas.microsoft.com/office/word/2010/wordprocessingDrawing" xmlns:wp="http://schemas.openxmlformats.org/drawingml/2006/wordprocessingDrawing" xmlns:w10="urn:schemas-microsoft-com:office:word" xmlns:w="http://schemas.openxmlformats.org/wordprocessingml/2006/main" xmlns:w14="http://schemas.microsoft.com/office/word/2010/wordml" xmlns:w15="http://schemas.microsoft.com/office/word/2012/wordml" xmlns:wpg="http://schemas.microsoft.com/office/word/2010/wordprocessingGroup" xmlns:wpi="http://schemas.microsoft.com/office/word/2010/wordprocessingInk" xmlns:wne="http://schemas.microsoft.com/office/word/2006/wordml" xmlns:wps="http://schemas.microsoft.com/office/word/2010/wordprocessingShape" mc:Ignorable="w14 w15 wp14">
   <w:sdt>
     <w:sdtPr>
       <w:id w:val="1096370993"/>
@@ -1346,6 +1287,7 @@
         <w:docPartUnique/>
       </w:docPartObj>
     </w:sdtPr>
+    <w:sdtEndPr/>
     <w:sdtContent>
       <w:sdt>
         <w:sdtPr>
@@ -1355,10 +1297,11 @@
             <w:docPartUnique/>
           </w:docPartObj>
         </w:sdtPr>
+        <w:sdtEndPr/>
         <w:sdtContent>
           <w:p>
             <w:pPr>
-              <w:pStyle w:val="a5"/>
+              <w:pStyle w:val="Footer"/>
               <w:jc w:val="right"/>
             </w:pPr>
             <w:r>
@@ -1458,14 +1401,14 @@
   </w:sdt>
   <w:p>
     <w:pPr>
-      <w:pStyle w:val="a5"/>
+      <w:pStyle w:val="Footer"/>
     </w:pPr>
   </w:p>
 </w:ftr>
 </file>
 
 <file path=word/footnotes.xml><?xml version="1.0" encoding="utf-8"?>
-<w:footnotes xmlns:wpc="http://schemas.microsoft.com/office/word/2010/wordprocessingCanvas" xmlns:mo="http://schemas.microsoft.com/office/mac/office/2008/main" xmlns:mc="http://schemas.openxmlformats.org/markup-compatibility/2006" xmlns:mv="urn:schemas-microsoft-com:mac:vml" xmlns:o="urn:schemas-microsoft-com:office:office" xmlns:r="http://schemas.openxmlformats.org/officeDocument/2006/relationships" xmlns:m="http://schemas.openxmlformats.org/officeDocument/2006/math" xmlns:v="urn:schemas-microsoft-com:vml" xmlns:wp14="http://schemas.microsoft.com/office/word/2010/wordprocessingDrawing" xmlns:wp="http://schemas.openxmlformats.org/drawingml/2006/wordprocessingDrawing" xmlns:w10="urn:schemas-microsoft-com:office:word" xmlns:w="http://schemas.openxmlformats.org/wordprocessingml/2006/main" xmlns:w14="http://schemas.microsoft.com/office/word/2010/wordml" xmlns:wpg="http://schemas.microsoft.com/office/word/2010/wordprocessingGroup" xmlns:wpi="http://schemas.microsoft.com/office/word/2010/wordprocessingInk" xmlns:wne="http://schemas.microsoft.com/office/word/2006/wordml" xmlns:wps="http://schemas.microsoft.com/office/word/2010/wordprocessingShape" mc:Ignorable="w14 wp14">
+<w:footnotes xmlns:wpc="http://schemas.microsoft.com/office/word/2010/wordprocessingCanvas" xmlns:mo="http://schemas.microsoft.com/office/mac/office/2008/main" xmlns:mc="http://schemas.openxmlformats.org/markup-compatibility/2006" xmlns:mv="urn:schemas-microsoft-com:mac:vml" xmlns:o="urn:schemas-microsoft-com:office:office" xmlns:r="http://schemas.openxmlformats.org/officeDocument/2006/relationships" xmlns:m="http://schemas.openxmlformats.org/officeDocument/2006/math" xmlns:v="urn:schemas-microsoft-com:vml" xmlns:wp14="http://schemas.microsoft.com/office/word/2010/wordprocessingDrawing" xmlns:wp="http://schemas.openxmlformats.org/drawingml/2006/wordprocessingDrawing" xmlns:w10="urn:schemas-microsoft-com:office:word" xmlns:w="http://schemas.openxmlformats.org/wordprocessingml/2006/main" xmlns:w14="http://schemas.microsoft.com/office/word/2010/wordml" xmlns:w15="http://schemas.microsoft.com/office/word/2012/wordml" xmlns:wpg="http://schemas.microsoft.com/office/word/2010/wordprocessingGroup" xmlns:wpi="http://schemas.microsoft.com/office/word/2010/wordprocessingInk" xmlns:wne="http://schemas.microsoft.com/office/word/2006/wordml" xmlns:wps="http://schemas.microsoft.com/office/word/2010/wordprocessingShape" mc:Ignorable="w14 w15 wp14">
   <w:footnote w:type="separator" w:id="-1">
     <w:p>
       <w:pPr>
@@ -1490,7 +1433,7 @@
 </file>
 
 <file path=word/header1.xml><?xml version="1.0" encoding="utf-8"?>
-<w:hdr xmlns:wpc="http://schemas.microsoft.com/office/word/2010/wordprocessingCanvas" xmlns:mo="http://schemas.microsoft.com/office/mac/office/2008/main" xmlns:mc="http://schemas.openxmlformats.org/markup-compatibility/2006" xmlns:mv="urn:schemas-microsoft-com:mac:vml" xmlns:o="urn:schemas-microsoft-com:office:office" xmlns:r="http://schemas.openxmlformats.org/officeDocument/2006/relationships" xmlns:m="http://schemas.openxmlformats.org/officeDocument/2006/math" xmlns:v="urn:schemas-microsoft-com:vml" xmlns:wp14="http://schemas.microsoft.com/office/word/2010/wordprocessingDrawing" xmlns:wp="http://schemas.openxmlformats.org/drawingml/2006/wordprocessingDrawing" xmlns:w10="urn:schemas-microsoft-com:office:word" xmlns:w="http://schemas.openxmlformats.org/wordprocessingml/2006/main" xmlns:w14="http://schemas.microsoft.com/office/word/2010/wordml" xmlns:wpg="http://schemas.microsoft.com/office/word/2010/wordprocessingGroup" xmlns:wpi="http://schemas.microsoft.com/office/word/2010/wordprocessingInk" xmlns:wne="http://schemas.microsoft.com/office/word/2006/wordml" xmlns:wps="http://schemas.microsoft.com/office/word/2010/wordprocessingShape" mc:Ignorable="w14 wp14">
+<w:hdr xmlns:wpc="http://schemas.microsoft.com/office/word/2010/wordprocessingCanvas" xmlns:mo="http://schemas.microsoft.com/office/mac/office/2008/main" xmlns:mc="http://schemas.openxmlformats.org/markup-compatibility/2006" xmlns:mv="urn:schemas-microsoft-com:mac:vml" xmlns:o="urn:schemas-microsoft-com:office:office" xmlns:r="http://schemas.openxmlformats.org/officeDocument/2006/relationships" xmlns:m="http://schemas.openxmlformats.org/officeDocument/2006/math" xmlns:v="urn:schemas-microsoft-com:vml" xmlns:wp14="http://schemas.microsoft.com/office/word/2010/wordprocessingDrawing" xmlns:wp="http://schemas.openxmlformats.org/drawingml/2006/wordprocessingDrawing" xmlns:w10="urn:schemas-microsoft-com:office:word" xmlns:w="http://schemas.openxmlformats.org/wordprocessingml/2006/main" xmlns:w14="http://schemas.microsoft.com/office/word/2010/wordml" xmlns:w15="http://schemas.microsoft.com/office/word/2012/wordml" xmlns:wpg="http://schemas.microsoft.com/office/word/2010/wordprocessingGroup" xmlns:wpi="http://schemas.microsoft.com/office/word/2010/wordprocessingInk" xmlns:wne="http://schemas.microsoft.com/office/word/2006/wordml" xmlns:wps="http://schemas.microsoft.com/office/word/2010/wordprocessingShape" mc:Ignorable="w14 w15 wp14">
   <w:tbl>
     <w:tblPr>
       <w:tblW w:w="4959" w:type="pct"/>
@@ -1515,7 +1458,7 @@
         </w:tcPr>
         <w:p>
           <w:pPr>
-            <w:pStyle w:val="a3"/>
+            <w:pStyle w:val="Header"/>
             <w:rPr>
               <w:color w:val="5B9BD5" w:themeColor="accent1"/>
             </w:rPr>
@@ -1524,7 +1467,7 @@
             <w:rPr>
               <w:noProof/>
               <w:color w:val="5B9BD5" w:themeColor="accent1"/>
-              <w:lang w:val="en-US"/>
+              <w:lang w:val="en-US" w:eastAsia="en-US"/>
             </w:rPr>
             <w:drawing>
               <wp:inline distT="0" distB="0" distL="0" distR="0" wp14:anchorId="3C72DF61" wp14:editId="1DF05239">
@@ -1597,7 +1540,7 @@
         </w:tcPr>
         <w:p>
           <w:pPr>
-            <w:pStyle w:val="a3"/>
+            <w:pStyle w:val="Header"/>
             <w:jc w:val="center"/>
             <w:rPr>
               <w:color w:val="5B9BD5" w:themeColor="accent1"/>
@@ -1611,7 +1554,7 @@
         </w:tcPr>
         <w:p>
           <w:pPr>
-            <w:pStyle w:val="a3"/>
+            <w:pStyle w:val="Header"/>
             <w:jc w:val="right"/>
             <w:rPr>
               <w:color w:val="5B9BD5" w:themeColor="accent1"/>
@@ -1623,14 +1566,14 @@
   </w:tbl>
   <w:p>
     <w:pPr>
-      <w:pStyle w:val="a3"/>
+      <w:pStyle w:val="Header"/>
     </w:pPr>
   </w:p>
 </w:hdr>
 </file>
 
 <file path=word/numbering.xml><?xml version="1.0" encoding="utf-8"?>
-<w:numbering xmlns:wpc="http://schemas.microsoft.com/office/word/2010/wordprocessingCanvas" xmlns:mo="http://schemas.microsoft.com/office/mac/office/2008/main" xmlns:mc="http://schemas.openxmlformats.org/markup-compatibility/2006" xmlns:mv="urn:schemas-microsoft-com:mac:vml" xmlns:o="urn:schemas-microsoft-com:office:office" xmlns:r="http://schemas.openxmlformats.org/officeDocument/2006/relationships" xmlns:m="http://schemas.openxmlformats.org/officeDocument/2006/math" xmlns:v="urn:schemas-microsoft-com:vml" xmlns:wp14="http://schemas.microsoft.com/office/word/2010/wordprocessingDrawing" xmlns:wp="http://schemas.openxmlformats.org/drawingml/2006/wordprocessingDrawing" xmlns:w10="urn:schemas-microsoft-com:office:word" xmlns:w="http://schemas.openxmlformats.org/wordprocessingml/2006/main" xmlns:w14="http://schemas.microsoft.com/office/word/2010/wordml" xmlns:wpg="http://schemas.microsoft.com/office/word/2010/wordprocessingGroup" xmlns:wpi="http://schemas.microsoft.com/office/word/2010/wordprocessingInk" xmlns:wne="http://schemas.microsoft.com/office/word/2006/wordml" xmlns:wps="http://schemas.microsoft.com/office/word/2010/wordprocessingShape" mc:Ignorable="w14 wp14">
+<w:numbering xmlns:wpc="http://schemas.microsoft.com/office/word/2010/wordprocessingCanvas" xmlns:mo="http://schemas.microsoft.com/office/mac/office/2008/main" xmlns:mc="http://schemas.openxmlformats.org/markup-compatibility/2006" xmlns:mv="urn:schemas-microsoft-com:mac:vml" xmlns:o="urn:schemas-microsoft-com:office:office" xmlns:r="http://schemas.openxmlformats.org/officeDocument/2006/relationships" xmlns:m="http://schemas.openxmlformats.org/officeDocument/2006/math" xmlns:v="urn:schemas-microsoft-com:vml" xmlns:wp14="http://schemas.microsoft.com/office/word/2010/wordprocessingDrawing" xmlns:wp="http://schemas.openxmlformats.org/drawingml/2006/wordprocessingDrawing" xmlns:w10="urn:schemas-microsoft-com:office:word" xmlns:w="http://schemas.openxmlformats.org/wordprocessingml/2006/main" xmlns:w14="http://schemas.microsoft.com/office/word/2010/wordml" xmlns:w15="http://schemas.microsoft.com/office/word/2012/wordml" xmlns:wpg="http://schemas.microsoft.com/office/word/2010/wordprocessingGroup" xmlns:wpi="http://schemas.microsoft.com/office/word/2010/wordprocessingInk" xmlns:wne="http://schemas.microsoft.com/office/word/2006/wordml" xmlns:wps="http://schemas.microsoft.com/office/word/2010/wordprocessingShape" mc:Ignorable="w14 w15 wp14">
   <w:abstractNum w:abstractNumId="0">
     <w:nsid w:val="01A25830"/>
     <w:multiLevelType w:val="hybridMultilevel"/>
@@ -2737,7 +2680,7 @@
 </file>
 
 <file path=word/styles.xml><?xml version="1.0" encoding="utf-8"?>
-<w:styles xmlns:mc="http://schemas.openxmlformats.org/markup-compatibility/2006" xmlns:r="http://schemas.openxmlformats.org/officeDocument/2006/relationships" xmlns:w="http://schemas.openxmlformats.org/wordprocessingml/2006/main" xmlns:w14="http://schemas.microsoft.com/office/word/2010/wordml" mc:Ignorable="w14">
+<w:styles xmlns:mc="http://schemas.openxmlformats.org/markup-compatibility/2006" xmlns:r="http://schemas.openxmlformats.org/officeDocument/2006/relationships" xmlns:w="http://schemas.openxmlformats.org/wordprocessingml/2006/main" xmlns:w14="http://schemas.microsoft.com/office/word/2010/wordml" xmlns:w15="http://schemas.microsoft.com/office/word/2012/wordml" mc:Ignorable="w14 w15">
   <w:docDefaults>
     <w:rPrDefault>
       <w:rPr>
@@ -2753,155 +2696,380 @@
       </w:pPr>
     </w:pPrDefault>
   </w:docDefaults>
-  <w:latentStyles w:defLockedState="0" w:defUIPriority="99" w:defSemiHidden="1" w:defUnhideWhenUsed="1" w:defQFormat="0" w:count="276">
-    <w:lsdException w:name="Normal" w:semiHidden="0" w:uiPriority="0" w:unhideWhenUsed="0" w:qFormat="1"/>
-    <w:lsdException w:name="heading 1" w:semiHidden="0" w:uiPriority="9" w:unhideWhenUsed="0" w:qFormat="1"/>
-    <w:lsdException w:name="heading 2" w:uiPriority="9" w:qFormat="1"/>
-    <w:lsdException w:name="heading 3" w:uiPriority="9" w:qFormat="1"/>
-    <w:lsdException w:name="heading 4" w:uiPriority="9" w:qFormat="1"/>
-    <w:lsdException w:name="heading 5" w:uiPriority="9" w:qFormat="1"/>
-    <w:lsdException w:name="heading 6" w:uiPriority="9" w:qFormat="1"/>
-    <w:lsdException w:name="heading 7" w:uiPriority="9" w:qFormat="1"/>
-    <w:lsdException w:name="heading 8" w:uiPriority="9" w:qFormat="1"/>
-    <w:lsdException w:name="heading 9" w:uiPriority="9" w:qFormat="1"/>
-    <w:lsdException w:name="toc 1" w:uiPriority="39"/>
-    <w:lsdException w:name="toc 2" w:uiPriority="39"/>
-    <w:lsdException w:name="toc 3" w:uiPriority="39"/>
-    <w:lsdException w:name="toc 4" w:uiPriority="39"/>
-    <w:lsdException w:name="toc 5" w:uiPriority="39"/>
-    <w:lsdException w:name="toc 6" w:uiPriority="39"/>
-    <w:lsdException w:name="toc 7" w:uiPriority="39"/>
-    <w:lsdException w:name="toc 8" w:uiPriority="39"/>
-    <w:lsdException w:name="toc 9" w:uiPriority="39"/>
-    <w:lsdException w:name="caption" w:uiPriority="35" w:qFormat="1"/>
-    <w:lsdException w:name="Title" w:semiHidden="0" w:uiPriority="10" w:unhideWhenUsed="0" w:qFormat="1"/>
-    <w:lsdException w:name="Default Paragraph Font" w:uiPriority="1"/>
-    <w:lsdException w:name="Subtitle" w:semiHidden="0" w:uiPriority="11" w:unhideWhenUsed="0" w:qFormat="1"/>
-    <w:lsdException w:name="Strong" w:semiHidden="0" w:uiPriority="22" w:unhideWhenUsed="0" w:qFormat="1"/>
-    <w:lsdException w:name="Emphasis" w:semiHidden="0" w:uiPriority="20" w:unhideWhenUsed="0" w:qFormat="1"/>
-    <w:lsdException w:name="Table Grid" w:semiHidden="0" w:uiPriority="39" w:unhideWhenUsed="0"/>
-    <w:lsdException w:name="Note Level 1" w:semiHidden="0" w:unhideWhenUsed="0"/>
-    <w:lsdException w:name="Note Level 2" w:semiHidden="0" w:unhideWhenUsed="0"/>
-    <w:lsdException w:name="Note Level 3" w:semiHidden="0" w:unhideWhenUsed="0"/>
-    <w:lsdException w:name="Note Level 4" w:semiHidden="0" w:unhideWhenUsed="0"/>
-    <w:lsdException w:name="Note Level 5" w:semiHidden="0" w:unhideWhenUsed="0"/>
-    <w:lsdException w:name="Note Level 6" w:semiHidden="0" w:unhideWhenUsed="0"/>
-    <w:lsdException w:name="Note Level 7" w:semiHidden="0" w:unhideWhenUsed="0"/>
-    <w:lsdException w:name="Note Level 8" w:semiHidden="0" w:unhideWhenUsed="0"/>
-    <w:lsdException w:name="Note Level 9" w:semiHidden="0" w:unhideWhenUsed="0"/>
-    <w:lsdException w:name="Placeholder Text" w:unhideWhenUsed="0"/>
-    <w:lsdException w:name="No Spacing" w:semiHidden="0" w:uiPriority="1" w:unhideWhenUsed="0" w:qFormat="1"/>
-    <w:lsdException w:name="Light Shading" w:semiHidden="0" w:uiPriority="60" w:unhideWhenUsed="0"/>
-    <w:lsdException w:name="Light List" w:semiHidden="0" w:uiPriority="61" w:unhideWhenUsed="0"/>
-    <w:lsdException w:name="Light Grid" w:semiHidden="0" w:uiPriority="62" w:unhideWhenUsed="0"/>
-    <w:lsdException w:name="Medium Shading 1" w:semiHidden="0" w:uiPriority="63" w:unhideWhenUsed="0"/>
-    <w:lsdException w:name="Medium Shading 2" w:semiHidden="0" w:uiPriority="64" w:unhideWhenUsed="0"/>
-    <w:lsdException w:name="Medium List 1" w:semiHidden="0" w:uiPriority="65" w:unhideWhenUsed="0"/>
-    <w:lsdException w:name="Medium List 2" w:semiHidden="0" w:uiPriority="66" w:unhideWhenUsed="0"/>
-    <w:lsdException w:name="Medium Grid 1" w:semiHidden="0" w:uiPriority="67" w:unhideWhenUsed="0"/>
-    <w:lsdException w:name="Medium Grid 2" w:semiHidden="0" w:uiPriority="68" w:unhideWhenUsed="0"/>
-    <w:lsdException w:name="Medium Grid 3" w:semiHidden="0" w:uiPriority="69" w:unhideWhenUsed="0"/>
-    <w:lsdException w:name="Dark List" w:semiHidden="0" w:uiPriority="70" w:unhideWhenUsed="0"/>
-    <w:lsdException w:name="Colorful Shading" w:semiHidden="0" w:uiPriority="71" w:unhideWhenUsed="0"/>
-    <w:lsdException w:name="Colorful List" w:semiHidden="0" w:uiPriority="72" w:unhideWhenUsed="0"/>
-    <w:lsdException w:name="Colorful Grid" w:semiHidden="0" w:uiPriority="73" w:unhideWhenUsed="0"/>
-    <w:lsdException w:name="Light Shading Accent 1" w:semiHidden="0" w:uiPriority="60" w:unhideWhenUsed="0"/>
-    <w:lsdException w:name="Light List Accent 1" w:semiHidden="0" w:uiPriority="61" w:unhideWhenUsed="0"/>
-    <w:lsdException w:name="Light Grid Accent 1" w:semiHidden="0" w:uiPriority="62" w:unhideWhenUsed="0"/>
-    <w:lsdException w:name="Medium Shading 1 Accent 1" w:semiHidden="0" w:uiPriority="63" w:unhideWhenUsed="0"/>
-    <w:lsdException w:name="Medium Shading 2 Accent 1" w:semiHidden="0" w:uiPriority="64" w:unhideWhenUsed="0"/>
-    <w:lsdException w:name="Medium List 1 Accent 1" w:semiHidden="0" w:uiPriority="65" w:unhideWhenUsed="0"/>
-    <w:lsdException w:name="Revision" w:unhideWhenUsed="0"/>
-    <w:lsdException w:name="List Paragraph" w:semiHidden="0" w:uiPriority="34" w:unhideWhenUsed="0" w:qFormat="1"/>
-    <w:lsdException w:name="Quote" w:semiHidden="0" w:uiPriority="29" w:unhideWhenUsed="0" w:qFormat="1"/>
-    <w:lsdException w:name="Intense Quote" w:semiHidden="0" w:uiPriority="30" w:unhideWhenUsed="0" w:qFormat="1"/>
-    <w:lsdException w:name="Medium List 2 Accent 1" w:semiHidden="0" w:uiPriority="66" w:unhideWhenUsed="0"/>
-    <w:lsdException w:name="Medium Grid 1 Accent 1" w:semiHidden="0" w:uiPriority="67" w:unhideWhenUsed="0"/>
-    <w:lsdException w:name="Medium Grid 2 Accent 1" w:semiHidden="0" w:uiPriority="68" w:unhideWhenUsed="0"/>
-    <w:lsdException w:name="Medium Grid 3 Accent 1" w:semiHidden="0" w:uiPriority="69" w:unhideWhenUsed="0"/>
-    <w:lsdException w:name="Dark List Accent 1" w:semiHidden="0" w:uiPriority="70" w:unhideWhenUsed="0"/>
-    <w:lsdException w:name="Colorful Shading Accent 1" w:semiHidden="0" w:uiPriority="71" w:unhideWhenUsed="0"/>
-    <w:lsdException w:name="Colorful List Accent 1" w:semiHidden="0" w:uiPriority="72" w:unhideWhenUsed="0"/>
-    <w:lsdException w:name="Colorful Grid Accent 1" w:semiHidden="0" w:uiPriority="73" w:unhideWhenUsed="0"/>
-    <w:lsdException w:name="Light Shading Accent 2" w:semiHidden="0" w:uiPriority="60" w:unhideWhenUsed="0"/>
-    <w:lsdException w:name="Light List Accent 2" w:semiHidden="0" w:uiPriority="61" w:unhideWhenUsed="0"/>
-    <w:lsdException w:name="Light Grid Accent 2" w:semiHidden="0" w:uiPriority="62" w:unhideWhenUsed="0"/>
-    <w:lsdException w:name="Medium Shading 1 Accent 2" w:semiHidden="0" w:uiPriority="63" w:unhideWhenUsed="0"/>
-    <w:lsdException w:name="Medium Shading 2 Accent 2" w:semiHidden="0" w:uiPriority="64" w:unhideWhenUsed="0"/>
-    <w:lsdException w:name="Medium List 1 Accent 2" w:semiHidden="0" w:uiPriority="65" w:unhideWhenUsed="0"/>
-    <w:lsdException w:name="Medium List 2 Accent 2" w:semiHidden="0" w:uiPriority="66" w:unhideWhenUsed="0"/>
-    <w:lsdException w:name="Medium Grid 1 Accent 2" w:semiHidden="0" w:uiPriority="67" w:unhideWhenUsed="0"/>
-    <w:lsdException w:name="Medium Grid 2 Accent 2" w:semiHidden="0" w:uiPriority="68" w:unhideWhenUsed="0"/>
-    <w:lsdException w:name="Medium Grid 3 Accent 2" w:semiHidden="0" w:uiPriority="69" w:unhideWhenUsed="0"/>
-    <w:lsdException w:name="Dark List Accent 2" w:semiHidden="0" w:uiPriority="70" w:unhideWhenUsed="0"/>
-    <w:lsdException w:name="Colorful Shading Accent 2" w:semiHidden="0" w:uiPriority="71" w:unhideWhenUsed="0"/>
-    <w:lsdException w:name="Colorful List Accent 2" w:semiHidden="0" w:uiPriority="72" w:unhideWhenUsed="0"/>
-    <w:lsdException w:name="Colorful Grid Accent 2" w:semiHidden="0" w:uiPriority="73" w:unhideWhenUsed="0"/>
-    <w:lsdException w:name="Light Shading Accent 3" w:semiHidden="0" w:uiPriority="60" w:unhideWhenUsed="0"/>
-    <w:lsdException w:name="Light List Accent 3" w:semiHidden="0" w:uiPriority="61" w:unhideWhenUsed="0"/>
-    <w:lsdException w:name="Light Grid Accent 3" w:semiHidden="0" w:uiPriority="62" w:unhideWhenUsed="0"/>
-    <w:lsdException w:name="Medium Shading 1 Accent 3" w:semiHidden="0" w:uiPriority="63" w:unhideWhenUsed="0"/>
-    <w:lsdException w:name="Medium Shading 2 Accent 3" w:semiHidden="0" w:uiPriority="64" w:unhideWhenUsed="0"/>
-    <w:lsdException w:name="Medium List 1 Accent 3" w:semiHidden="0" w:uiPriority="65" w:unhideWhenUsed="0"/>
-    <w:lsdException w:name="Medium List 2 Accent 3" w:semiHidden="0" w:uiPriority="66" w:unhideWhenUsed="0"/>
-    <w:lsdException w:name="Medium Grid 1 Accent 3" w:semiHidden="0" w:uiPriority="67" w:unhideWhenUsed="0"/>
-    <w:lsdException w:name="Medium Grid 2 Accent 3" w:semiHidden="0" w:uiPriority="68" w:unhideWhenUsed="0"/>
-    <w:lsdException w:name="Medium Grid 3 Accent 3" w:semiHidden="0" w:uiPriority="69" w:unhideWhenUsed="0"/>
-    <w:lsdException w:name="Dark List Accent 3" w:semiHidden="0" w:uiPriority="70" w:unhideWhenUsed="0"/>
-    <w:lsdException w:name="Colorful Shading Accent 3" w:semiHidden="0" w:uiPriority="71" w:unhideWhenUsed="0"/>
-    <w:lsdException w:name="Colorful List Accent 3" w:semiHidden="0" w:uiPriority="72" w:unhideWhenUsed="0"/>
-    <w:lsdException w:name="Colorful Grid Accent 3" w:semiHidden="0" w:uiPriority="73" w:unhideWhenUsed="0"/>
-    <w:lsdException w:name="Light Shading Accent 4" w:semiHidden="0" w:uiPriority="60" w:unhideWhenUsed="0"/>
-    <w:lsdException w:name="Light List Accent 4" w:semiHidden="0" w:uiPriority="61" w:unhideWhenUsed="0"/>
-    <w:lsdException w:name="Light Grid Accent 4" w:semiHidden="0" w:uiPriority="62" w:unhideWhenUsed="0"/>
-    <w:lsdException w:name="Medium Shading 1 Accent 4" w:semiHidden="0" w:uiPriority="63" w:unhideWhenUsed="0"/>
-    <w:lsdException w:name="Medium Shading 2 Accent 4" w:semiHidden="0" w:uiPriority="64" w:unhideWhenUsed="0"/>
-    <w:lsdException w:name="Medium List 1 Accent 4" w:semiHidden="0" w:uiPriority="65" w:unhideWhenUsed="0"/>
-    <w:lsdException w:name="Medium List 2 Accent 4" w:semiHidden="0" w:uiPriority="66" w:unhideWhenUsed="0"/>
-    <w:lsdException w:name="Medium Grid 1 Accent 4" w:semiHidden="0" w:uiPriority="67" w:unhideWhenUsed="0"/>
-    <w:lsdException w:name="Medium Grid 2 Accent 4" w:semiHidden="0" w:uiPriority="68" w:unhideWhenUsed="0"/>
-    <w:lsdException w:name="Medium Grid 3 Accent 4" w:semiHidden="0" w:uiPriority="69" w:unhideWhenUsed="0"/>
-    <w:lsdException w:name="Dark List Accent 4" w:semiHidden="0" w:uiPriority="70" w:unhideWhenUsed="0"/>
-    <w:lsdException w:name="Colorful Shading Accent 4" w:semiHidden="0" w:uiPriority="71" w:unhideWhenUsed="0"/>
-    <w:lsdException w:name="Colorful List Accent 4" w:semiHidden="0" w:uiPriority="72" w:unhideWhenUsed="0"/>
-    <w:lsdException w:name="Colorful Grid Accent 4" w:semiHidden="0" w:uiPriority="73" w:unhideWhenUsed="0"/>
-    <w:lsdException w:name="Light Shading Accent 5" w:semiHidden="0" w:uiPriority="60" w:unhideWhenUsed="0"/>
-    <w:lsdException w:name="Light List Accent 5" w:semiHidden="0" w:uiPriority="61" w:unhideWhenUsed="0"/>
-    <w:lsdException w:name="Light Grid Accent 5" w:semiHidden="0" w:uiPriority="62" w:unhideWhenUsed="0"/>
-    <w:lsdException w:name="Medium Shading 1 Accent 5" w:semiHidden="0" w:uiPriority="63" w:unhideWhenUsed="0"/>
-    <w:lsdException w:name="Medium Shading 2 Accent 5" w:semiHidden="0" w:uiPriority="64" w:unhideWhenUsed="0"/>
-    <w:lsdException w:name="Medium List 1 Accent 5" w:semiHidden="0" w:uiPriority="65" w:unhideWhenUsed="0"/>
-    <w:lsdException w:name="Medium List 2 Accent 5" w:semiHidden="0" w:uiPriority="66" w:unhideWhenUsed="0"/>
-    <w:lsdException w:name="Medium Grid 1 Accent 5" w:semiHidden="0" w:uiPriority="67" w:unhideWhenUsed="0"/>
-    <w:lsdException w:name="Medium Grid 2 Accent 5" w:semiHidden="0" w:uiPriority="68" w:unhideWhenUsed="0"/>
-    <w:lsdException w:name="Medium Grid 3 Accent 5" w:semiHidden="0" w:uiPriority="69" w:unhideWhenUsed="0"/>
-    <w:lsdException w:name="Dark List Accent 5" w:semiHidden="0" w:uiPriority="70" w:unhideWhenUsed="0"/>
-    <w:lsdException w:name="Colorful Shading Accent 5" w:semiHidden="0" w:uiPriority="71" w:unhideWhenUsed="0"/>
-    <w:lsdException w:name="Colorful List Accent 5" w:semiHidden="0" w:uiPriority="72" w:unhideWhenUsed="0"/>
-    <w:lsdException w:name="Colorful Grid Accent 5" w:semiHidden="0" w:uiPriority="73" w:unhideWhenUsed="0"/>
-    <w:lsdException w:name="Light Shading Accent 6" w:semiHidden="0" w:uiPriority="60" w:unhideWhenUsed="0"/>
-    <w:lsdException w:name="Light List Accent 6" w:semiHidden="0" w:uiPriority="61" w:unhideWhenUsed="0"/>
-    <w:lsdException w:name="Light Grid Accent 6" w:semiHidden="0" w:uiPriority="62" w:unhideWhenUsed="0"/>
-    <w:lsdException w:name="Medium Shading 1 Accent 6" w:semiHidden="0" w:uiPriority="63" w:unhideWhenUsed="0"/>
-    <w:lsdException w:name="Medium Shading 2 Accent 6" w:semiHidden="0" w:uiPriority="64" w:unhideWhenUsed="0"/>
-    <w:lsdException w:name="Medium List 1 Accent 6" w:semiHidden="0" w:uiPriority="65" w:unhideWhenUsed="0"/>
-    <w:lsdException w:name="Medium List 2 Accent 6" w:semiHidden="0" w:uiPriority="66" w:unhideWhenUsed="0"/>
-    <w:lsdException w:name="Medium Grid 1 Accent 6" w:semiHidden="0" w:uiPriority="67" w:unhideWhenUsed="0"/>
-    <w:lsdException w:name="Medium Grid 2 Accent 6" w:semiHidden="0" w:uiPriority="68" w:unhideWhenUsed="0"/>
-    <w:lsdException w:name="Medium Grid 3 Accent 6" w:semiHidden="0" w:uiPriority="69" w:unhideWhenUsed="0"/>
-    <w:lsdException w:name="Dark List Accent 6" w:semiHidden="0" w:uiPriority="70" w:unhideWhenUsed="0"/>
-    <w:lsdException w:name="Colorful Shading Accent 6" w:semiHidden="0" w:uiPriority="71" w:unhideWhenUsed="0"/>
-    <w:lsdException w:name="Colorful List Accent 6" w:semiHidden="0" w:uiPriority="72" w:unhideWhenUsed="0"/>
-    <w:lsdException w:name="Colorful Grid Accent 6" w:semiHidden="0" w:uiPriority="73" w:unhideWhenUsed="0"/>
-    <w:lsdException w:name="Subtle Emphasis" w:semiHidden="0" w:uiPriority="19" w:unhideWhenUsed="0" w:qFormat="1"/>
-    <w:lsdException w:name="Intense Emphasis" w:semiHidden="0" w:uiPriority="21" w:unhideWhenUsed="0" w:qFormat="1"/>
-    <w:lsdException w:name="Subtle Reference" w:semiHidden="0" w:uiPriority="31" w:unhideWhenUsed="0" w:qFormat="1"/>
-    <w:lsdException w:name="Intense Reference" w:semiHidden="0" w:uiPriority="32" w:unhideWhenUsed="0" w:qFormat="1"/>
-    <w:lsdException w:name="Book Title" w:semiHidden="0" w:uiPriority="33" w:unhideWhenUsed="0" w:qFormat="1"/>
-    <w:lsdException w:name="Bibliography" w:uiPriority="37"/>
-    <w:lsdException w:name="TOC Heading" w:uiPriority="39" w:qFormat="1"/>
+  <w:latentStyles w:defLockedState="0" w:defUIPriority="99" w:defSemiHidden="0" w:defUnhideWhenUsed="0" w:defQFormat="0" w:count="380">
+    <w:lsdException w:name="Normal" w:uiPriority="0" w:qFormat="1"/>
+    <w:lsdException w:name="heading 1" w:uiPriority="9" w:qFormat="1"/>
+    <w:lsdException w:name="heading 2" w:semiHidden="1" w:uiPriority="9" w:unhideWhenUsed="1" w:qFormat="1"/>
+    <w:lsdException w:name="heading 3" w:semiHidden="1" w:uiPriority="9" w:unhideWhenUsed="1" w:qFormat="1"/>
+    <w:lsdException w:name="heading 4" w:semiHidden="1" w:uiPriority="9" w:unhideWhenUsed="1" w:qFormat="1"/>
+    <w:lsdException w:name="heading 5" w:semiHidden="1" w:uiPriority="9" w:unhideWhenUsed="1" w:qFormat="1"/>
+    <w:lsdException w:name="heading 6" w:semiHidden="1" w:uiPriority="9" w:unhideWhenUsed="1" w:qFormat="1"/>
+    <w:lsdException w:name="heading 7" w:semiHidden="1" w:uiPriority="9" w:unhideWhenUsed="1" w:qFormat="1"/>
+    <w:lsdException w:name="heading 8" w:semiHidden="1" w:uiPriority="9" w:unhideWhenUsed="1" w:qFormat="1"/>
+    <w:lsdException w:name="heading 9" w:semiHidden="1" w:uiPriority="9" w:unhideWhenUsed="1" w:qFormat="1"/>
+    <w:lsdException w:name="index 1" w:semiHidden="1" w:unhideWhenUsed="1"/>
+    <w:lsdException w:name="index 2" w:semiHidden="1" w:unhideWhenUsed="1"/>
+    <w:lsdException w:name="index 3" w:semiHidden="1" w:unhideWhenUsed="1"/>
+    <w:lsdException w:name="index 4" w:semiHidden="1" w:unhideWhenUsed="1"/>
+    <w:lsdException w:name="index 5" w:semiHidden="1" w:unhideWhenUsed="1"/>
+    <w:lsdException w:name="index 6" w:semiHidden="1" w:unhideWhenUsed="1"/>
+    <w:lsdException w:name="index 7" w:semiHidden="1" w:unhideWhenUsed="1"/>
+    <w:lsdException w:name="index 8" w:semiHidden="1" w:unhideWhenUsed="1"/>
+    <w:lsdException w:name="index 9" w:semiHidden="1" w:unhideWhenUsed="1"/>
+    <w:lsdException w:name="toc 1" w:semiHidden="1" w:uiPriority="39" w:unhideWhenUsed="1"/>
+    <w:lsdException w:name="toc 2" w:semiHidden="1" w:uiPriority="39" w:unhideWhenUsed="1"/>
+    <w:lsdException w:name="toc 3" w:semiHidden="1" w:uiPriority="39" w:unhideWhenUsed="1"/>
+    <w:lsdException w:name="toc 4" w:semiHidden="1" w:uiPriority="39" w:unhideWhenUsed="1"/>
+    <w:lsdException w:name="toc 5" w:semiHidden="1" w:uiPriority="39" w:unhideWhenUsed="1"/>
+    <w:lsdException w:name="toc 6" w:semiHidden="1" w:uiPriority="39" w:unhideWhenUsed="1"/>
+    <w:lsdException w:name="toc 7" w:semiHidden="1" w:uiPriority="39" w:unhideWhenUsed="1"/>
+    <w:lsdException w:name="toc 8" w:semiHidden="1" w:uiPriority="39" w:unhideWhenUsed="1"/>
+    <w:lsdException w:name="toc 9" w:semiHidden="1" w:uiPriority="39" w:unhideWhenUsed="1"/>
+    <w:lsdException w:name="Normal Indent" w:semiHidden="1" w:unhideWhenUsed="1"/>
+    <w:lsdException w:name="footnote text" w:semiHidden="1" w:unhideWhenUsed="1"/>
+    <w:lsdException w:name="annotation text" w:semiHidden="1" w:unhideWhenUsed="1"/>
+    <w:lsdException w:name="header" w:semiHidden="1" w:unhideWhenUsed="1"/>
+    <w:lsdException w:name="footer" w:semiHidden="1" w:unhideWhenUsed="1"/>
+    <w:lsdException w:name="index heading" w:semiHidden="1" w:unhideWhenUsed="1"/>
+    <w:lsdException w:name="caption" w:semiHidden="1" w:uiPriority="35" w:unhideWhenUsed="1" w:qFormat="1"/>
+    <w:lsdException w:name="table of figures" w:semiHidden="1" w:unhideWhenUsed="1"/>
+    <w:lsdException w:name="envelope address" w:semiHidden="1" w:unhideWhenUsed="1"/>
+    <w:lsdException w:name="envelope return" w:semiHidden="1" w:unhideWhenUsed="1"/>
+    <w:lsdException w:name="footnote reference" w:semiHidden="1" w:unhideWhenUsed="1"/>
+    <w:lsdException w:name="annotation reference" w:semiHidden="1" w:unhideWhenUsed="1"/>
+    <w:lsdException w:name="line number" w:semiHidden="1" w:unhideWhenUsed="1"/>
+    <w:lsdException w:name="page number" w:semiHidden="1" w:unhideWhenUsed="1"/>
+    <w:lsdException w:name="endnote reference" w:semiHidden="1" w:unhideWhenUsed="1"/>
+    <w:lsdException w:name="endnote text" w:semiHidden="1" w:unhideWhenUsed="1"/>
+    <w:lsdException w:name="table of authorities" w:semiHidden="1" w:unhideWhenUsed="1"/>
+    <w:lsdException w:name="macro" w:semiHidden="1" w:unhideWhenUsed="1"/>
+    <w:lsdException w:name="toa heading" w:semiHidden="1" w:unhideWhenUsed="1"/>
+    <w:lsdException w:name="List" w:semiHidden="1" w:unhideWhenUsed="1"/>
+    <w:lsdException w:name="List Bullet" w:semiHidden="1" w:unhideWhenUsed="1"/>
+    <w:lsdException w:name="List Number" w:semiHidden="1" w:unhideWhenUsed="1"/>
+    <w:lsdException w:name="List 2" w:semiHidden="1" w:unhideWhenUsed="1"/>
+    <w:lsdException w:name="List 3" w:semiHidden="1" w:unhideWhenUsed="1"/>
+    <w:lsdException w:name="List 4" w:semiHidden="1" w:unhideWhenUsed="1"/>
+    <w:lsdException w:name="List 5" w:semiHidden="1" w:unhideWhenUsed="1"/>
+    <w:lsdException w:name="List Bullet 2" w:semiHidden="1" w:unhideWhenUsed="1"/>
+    <w:lsdException w:name="List Bullet 3" w:semiHidden="1" w:unhideWhenUsed="1"/>
+    <w:lsdException w:name="List Bullet 4" w:semiHidden="1" w:unhideWhenUsed="1"/>
+    <w:lsdException w:name="List Bullet 5" w:semiHidden="1" w:unhideWhenUsed="1"/>
+    <w:lsdException w:name="List Number 2" w:semiHidden="1" w:unhideWhenUsed="1"/>
+    <w:lsdException w:name="List Number 3" w:semiHidden="1" w:unhideWhenUsed="1"/>
+    <w:lsdException w:name="List Number 4" w:semiHidden="1" w:unhideWhenUsed="1"/>
+    <w:lsdException w:name="List Number 5" w:semiHidden="1" w:unhideWhenUsed="1"/>
+    <w:lsdException w:name="Title" w:uiPriority="10" w:qFormat="1"/>
+    <w:lsdException w:name="Closing" w:semiHidden="1" w:unhideWhenUsed="1"/>
+    <w:lsdException w:name="Signature" w:semiHidden="1" w:unhideWhenUsed="1"/>
+    <w:lsdException w:name="Default Paragraph Font" w:semiHidden="1" w:uiPriority="1" w:unhideWhenUsed="1"/>
+    <w:lsdException w:name="Body Text" w:semiHidden="1" w:unhideWhenUsed="1"/>
+    <w:lsdException w:name="Body Text Indent" w:semiHidden="1" w:unhideWhenUsed="1"/>
+    <w:lsdException w:name="List Continue" w:semiHidden="1" w:unhideWhenUsed="1"/>
+    <w:lsdException w:name="List Continue 2" w:semiHidden="1" w:unhideWhenUsed="1"/>
+    <w:lsdException w:name="List Continue 3" w:semiHidden="1" w:unhideWhenUsed="1"/>
+    <w:lsdException w:name="List Continue 4" w:semiHidden="1" w:unhideWhenUsed="1"/>
+    <w:lsdException w:name="List Continue 5" w:semiHidden="1" w:unhideWhenUsed="1"/>
+    <w:lsdException w:name="Message Header" w:semiHidden="1" w:unhideWhenUsed="1"/>
+    <w:lsdException w:name="Subtitle" w:uiPriority="11" w:qFormat="1"/>
+    <w:lsdException w:name="Salutation" w:semiHidden="1" w:unhideWhenUsed="1"/>
+    <w:lsdException w:name="Date" w:semiHidden="1" w:unhideWhenUsed="1"/>
+    <w:lsdException w:name="Body Text First Indent" w:semiHidden="1" w:unhideWhenUsed="1"/>
+    <w:lsdException w:name="Body Text First Indent 2" w:semiHidden="1" w:unhideWhenUsed="1"/>
+    <w:lsdException w:name="Note Heading" w:semiHidden="1" w:unhideWhenUsed="1"/>
+    <w:lsdException w:name="Body Text 2" w:semiHidden="1" w:unhideWhenUsed="1"/>
+    <w:lsdException w:name="Body Text 3" w:semiHidden="1" w:unhideWhenUsed="1"/>
+    <w:lsdException w:name="Body Text Indent 2" w:semiHidden="1" w:unhideWhenUsed="1"/>
+    <w:lsdException w:name="Body Text Indent 3" w:semiHidden="1" w:unhideWhenUsed="1"/>
+    <w:lsdException w:name="Block Text" w:semiHidden="1" w:unhideWhenUsed="1"/>
+    <w:lsdException w:name="Hyperlink" w:semiHidden="1" w:unhideWhenUsed="1"/>
+    <w:lsdException w:name="FollowedHyperlink" w:semiHidden="1" w:unhideWhenUsed="1"/>
+    <w:lsdException w:name="Strong" w:uiPriority="22" w:qFormat="1"/>
+    <w:lsdException w:name="Emphasis" w:uiPriority="20" w:qFormat="1"/>
+    <w:lsdException w:name="Document Map" w:semiHidden="1" w:unhideWhenUsed="1"/>
+    <w:lsdException w:name="Plain Text" w:semiHidden="1" w:unhideWhenUsed="1"/>
+    <w:lsdException w:name="E-mail Signature" w:semiHidden="1" w:unhideWhenUsed="1"/>
+    <w:lsdException w:name="HTML Top of Form" w:semiHidden="1" w:unhideWhenUsed="1"/>
+    <w:lsdException w:name="HTML Bottom of Form" w:semiHidden="1" w:unhideWhenUsed="1"/>
+    <w:lsdException w:name="Normal (Web)" w:semiHidden="1" w:unhideWhenUsed="1"/>
+    <w:lsdException w:name="HTML Acronym" w:semiHidden="1" w:unhideWhenUsed="1"/>
+    <w:lsdException w:name="HTML Address" w:semiHidden="1" w:unhideWhenUsed="1"/>
+    <w:lsdException w:name="HTML Cite" w:semiHidden="1" w:unhideWhenUsed="1"/>
+    <w:lsdException w:name="HTML Code" w:semiHidden="1" w:unhideWhenUsed="1"/>
+    <w:lsdException w:name="HTML Definition" w:semiHidden="1" w:unhideWhenUsed="1"/>
+    <w:lsdException w:name="HTML Keyboard" w:semiHidden="1" w:unhideWhenUsed="1"/>
+    <w:lsdException w:name="HTML Preformatted" w:semiHidden="1" w:unhideWhenUsed="1"/>
+    <w:lsdException w:name="HTML Sample" w:semiHidden="1" w:unhideWhenUsed="1"/>
+    <w:lsdException w:name="HTML Typewriter" w:semiHidden="1" w:unhideWhenUsed="1"/>
+    <w:lsdException w:name="HTML Variable" w:semiHidden="1" w:unhideWhenUsed="1"/>
+    <w:lsdException w:name="Normal Table" w:semiHidden="1" w:unhideWhenUsed="1"/>
+    <w:lsdException w:name="annotation subject" w:semiHidden="1" w:unhideWhenUsed="1"/>
+    <w:lsdException w:name="No List" w:semiHidden="1" w:unhideWhenUsed="1"/>
+    <w:lsdException w:name="Outline List 1" w:semiHidden="1" w:unhideWhenUsed="1"/>
+    <w:lsdException w:name="Outline List 2" w:semiHidden="1" w:unhideWhenUsed="1"/>
+    <w:lsdException w:name="Outline List 3" w:semiHidden="1" w:unhideWhenUsed="1"/>
+    <w:lsdException w:name="Table Simple 1" w:semiHidden="1" w:unhideWhenUsed="1"/>
+    <w:lsdException w:name="Table Simple 2" w:semiHidden="1" w:unhideWhenUsed="1"/>
+    <w:lsdException w:name="Table Simple 3" w:semiHidden="1" w:unhideWhenUsed="1"/>
+    <w:lsdException w:name="Table Classic 1" w:semiHidden="1" w:unhideWhenUsed="1"/>
+    <w:lsdException w:name="Table Classic 2" w:semiHidden="1" w:unhideWhenUsed="1"/>
+    <w:lsdException w:name="Table Classic 3" w:semiHidden="1" w:unhideWhenUsed="1"/>
+    <w:lsdException w:name="Table Classic 4" w:semiHidden="1" w:unhideWhenUsed="1"/>
+    <w:lsdException w:name="Table Colorful 1" w:semiHidden="1" w:unhideWhenUsed="1"/>
+    <w:lsdException w:name="Table Colorful 2" w:semiHidden="1" w:unhideWhenUsed="1"/>
+    <w:lsdException w:name="Table Colorful 3" w:semiHidden="1" w:unhideWhenUsed="1"/>
+    <w:lsdException w:name="Table Columns 1" w:semiHidden="1" w:unhideWhenUsed="1"/>
+    <w:lsdException w:name="Table Columns 2" w:semiHidden="1" w:unhideWhenUsed="1"/>
+    <w:lsdException w:name="Table Columns 3" w:semiHidden="1" w:unhideWhenUsed="1"/>
+    <w:lsdException w:name="Table Columns 4" w:semiHidden="1" w:unhideWhenUsed="1"/>
+    <w:lsdException w:name="Table Columns 5" w:semiHidden="1" w:unhideWhenUsed="1"/>
+    <w:lsdException w:name="Table Grid 1" w:semiHidden="1" w:unhideWhenUsed="1"/>
+    <w:lsdException w:name="Table Grid 2" w:semiHidden="1" w:unhideWhenUsed="1"/>
+    <w:lsdException w:name="Table Grid 3" w:semiHidden="1" w:unhideWhenUsed="1"/>
+    <w:lsdException w:name="Table Grid 4" w:semiHidden="1" w:unhideWhenUsed="1"/>
+    <w:lsdException w:name="Table Grid 5" w:semiHidden="1" w:unhideWhenUsed="1"/>
+    <w:lsdException w:name="Table Grid 6" w:semiHidden="1" w:unhideWhenUsed="1"/>
+    <w:lsdException w:name="Table Grid 7" w:semiHidden="1" w:unhideWhenUsed="1"/>
+    <w:lsdException w:name="Table Grid 8" w:semiHidden="1" w:unhideWhenUsed="1"/>
+    <w:lsdException w:name="Table List 1" w:semiHidden="1" w:unhideWhenUsed="1"/>
+    <w:lsdException w:name="Table List 2" w:semiHidden="1" w:unhideWhenUsed="1"/>
+    <w:lsdException w:name="Table List 3" w:semiHidden="1" w:unhideWhenUsed="1"/>
+    <w:lsdException w:name="Table List 4" w:semiHidden="1" w:unhideWhenUsed="1"/>
+    <w:lsdException w:name="Table List 5" w:semiHidden="1" w:unhideWhenUsed="1"/>
+    <w:lsdException w:name="Table List 6" w:semiHidden="1" w:unhideWhenUsed="1"/>
+    <w:lsdException w:name="Table List 7" w:semiHidden="1" w:unhideWhenUsed="1"/>
+    <w:lsdException w:name="Table List 8" w:semiHidden="1" w:unhideWhenUsed="1"/>
+    <w:lsdException w:name="Table 3D effects 1" w:semiHidden="1" w:unhideWhenUsed="1"/>
+    <w:lsdException w:name="Table 3D effects 2" w:semiHidden="1" w:unhideWhenUsed="1"/>
+    <w:lsdException w:name="Table 3D effects 3" w:semiHidden="1" w:unhideWhenUsed="1"/>
+    <w:lsdException w:name="Table Contemporary" w:semiHidden="1" w:unhideWhenUsed="1"/>
+    <w:lsdException w:name="Table Elegant" w:semiHidden="1" w:unhideWhenUsed="1"/>
+    <w:lsdException w:name="Table Professional" w:semiHidden="1" w:unhideWhenUsed="1"/>
+    <w:lsdException w:name="Table Subtle 1" w:semiHidden="1" w:unhideWhenUsed="1"/>
+    <w:lsdException w:name="Table Subtle 2" w:semiHidden="1" w:unhideWhenUsed="1"/>
+    <w:lsdException w:name="Table Web 1" w:semiHidden="1" w:unhideWhenUsed="1"/>
+    <w:lsdException w:name="Table Web 2" w:semiHidden="1" w:unhideWhenUsed="1"/>
+    <w:lsdException w:name="Table Web 3" w:semiHidden="1" w:unhideWhenUsed="1"/>
+    <w:lsdException w:name="Balloon Text" w:semiHidden="1" w:unhideWhenUsed="1"/>
+    <w:lsdException w:name="Table Grid" w:uiPriority="39"/>
+    <w:lsdException w:name="Table Theme" w:semiHidden="1" w:unhideWhenUsed="1"/>
+    <w:lsdException w:name="Placeholder Text" w:semiHidden="1"/>
+    <w:lsdException w:name="No Spacing" w:uiPriority="1" w:qFormat="1"/>
+    <w:lsdException w:name="Light Shading" w:uiPriority="60"/>
+    <w:lsdException w:name="Light List" w:uiPriority="61"/>
+    <w:lsdException w:name="Light Grid" w:uiPriority="62"/>
+    <w:lsdException w:name="Medium Shading 1" w:uiPriority="63"/>
+    <w:lsdException w:name="Medium Shading 2" w:uiPriority="64"/>
+    <w:lsdException w:name="Medium List 1" w:uiPriority="65"/>
+    <w:lsdException w:name="Medium List 2" w:uiPriority="66"/>
+    <w:lsdException w:name="Medium Grid 1" w:uiPriority="67"/>
+    <w:lsdException w:name="Medium Grid 2" w:uiPriority="68"/>
+    <w:lsdException w:name="Medium Grid 3" w:uiPriority="69"/>
+    <w:lsdException w:name="Dark List" w:uiPriority="70"/>
+    <w:lsdException w:name="Colorful Shading" w:uiPriority="71"/>
+    <w:lsdException w:name="Colorful List" w:uiPriority="72"/>
+    <w:lsdException w:name="Colorful Grid" w:uiPriority="73"/>
+    <w:lsdException w:name="Light Shading Accent 1" w:uiPriority="60"/>
+    <w:lsdException w:name="Light List Accent 1" w:uiPriority="61"/>
+    <w:lsdException w:name="Light Grid Accent 1" w:uiPriority="62"/>
+    <w:lsdException w:name="Medium Shading 1 Accent 1" w:uiPriority="63"/>
+    <w:lsdException w:name="Medium Shading 2 Accent 1" w:uiPriority="64"/>
+    <w:lsdException w:name="Medium List 1 Accent 1" w:uiPriority="65"/>
+    <w:lsdException w:name="Revision" w:semiHidden="1"/>
+    <w:lsdException w:name="List Paragraph" w:uiPriority="34" w:qFormat="1"/>
+    <w:lsdException w:name="Quote" w:uiPriority="29" w:qFormat="1"/>
+    <w:lsdException w:name="Intense Quote" w:uiPriority="30" w:qFormat="1"/>
+    <w:lsdException w:name="Medium List 2 Accent 1" w:uiPriority="66"/>
+    <w:lsdException w:name="Medium Grid 1 Accent 1" w:uiPriority="67"/>
+    <w:lsdException w:name="Medium Grid 2 Accent 1" w:uiPriority="68"/>
+    <w:lsdException w:name="Medium Grid 3 Accent 1" w:uiPriority="69"/>
+    <w:lsdException w:name="Dark List Accent 1" w:uiPriority="70"/>
+    <w:lsdException w:name="Colorful Shading Accent 1" w:uiPriority="71"/>
+    <w:lsdException w:name="Colorful List Accent 1" w:uiPriority="72"/>
+    <w:lsdException w:name="Colorful Grid Accent 1" w:uiPriority="73"/>
+    <w:lsdException w:name="Light Shading Accent 2" w:uiPriority="60"/>
+    <w:lsdException w:name="Light List Accent 2" w:uiPriority="61"/>
+    <w:lsdException w:name="Light Grid Accent 2" w:uiPriority="62"/>
+    <w:lsdException w:name="Medium Shading 1 Accent 2" w:uiPriority="63"/>
+    <w:lsdException w:name="Medium Shading 2 Accent 2" w:uiPriority="64"/>
+    <w:lsdException w:name="Medium List 1 Accent 2" w:uiPriority="65"/>
+    <w:lsdException w:name="Medium List 2 Accent 2" w:uiPriority="66"/>
+    <w:lsdException w:name="Medium Grid 1 Accent 2" w:uiPriority="67"/>
+    <w:lsdException w:name="Medium Grid 2 Accent 2" w:uiPriority="68"/>
+    <w:lsdException w:name="Medium Grid 3 Accent 2" w:uiPriority="69"/>
+    <w:lsdException w:name="Dark List Accent 2" w:uiPriority="70"/>
+    <w:lsdException w:name="Colorful Shading Accent 2" w:uiPriority="71"/>
+    <w:lsdException w:name="Colorful List Accent 2" w:uiPriority="72"/>
+    <w:lsdException w:name="Colorful Grid Accent 2" w:uiPriority="73"/>
+    <w:lsdException w:name="Light Shading Accent 3" w:uiPriority="60"/>
+    <w:lsdException w:name="Light List Accent 3" w:uiPriority="61"/>
+    <w:lsdException w:name="Light Grid Accent 3" w:uiPriority="62"/>
+    <w:lsdException w:name="Medium Shading 1 Accent 3" w:uiPriority="63"/>
+    <w:lsdException w:name="Medium Shading 2 Accent 3" w:uiPriority="64"/>
+    <w:lsdException w:name="Medium List 1 Accent 3" w:uiPriority="65"/>
+    <w:lsdException w:name="Medium List 2 Accent 3" w:uiPriority="66"/>
+    <w:lsdException w:name="Medium Grid 1 Accent 3" w:uiPriority="67"/>
+    <w:lsdException w:name="Medium Grid 2 Accent 3" w:uiPriority="68"/>
+    <w:lsdException w:name="Medium Grid 3 Accent 3" w:uiPriority="69"/>
+    <w:lsdException w:name="Dark List Accent 3" w:uiPriority="70"/>
+    <w:lsdException w:name="Colorful Shading Accent 3" w:uiPriority="71"/>
+    <w:lsdException w:name="Colorful List Accent 3" w:uiPriority="72"/>
+    <w:lsdException w:name="Colorful Grid Accent 3" w:uiPriority="73"/>
+    <w:lsdException w:name="Light Shading Accent 4" w:uiPriority="60"/>
+    <w:lsdException w:name="Light List Accent 4" w:uiPriority="61"/>
+    <w:lsdException w:name="Light Grid Accent 4" w:uiPriority="62"/>
+    <w:lsdException w:name="Medium Shading 1 Accent 4" w:uiPriority="63"/>
+    <w:lsdException w:name="Medium Shading 2 Accent 4" w:uiPriority="64"/>
+    <w:lsdException w:name="Medium List 1 Accent 4" w:uiPriority="65"/>
+    <w:lsdException w:name="Medium List 2 Accent 4" w:uiPriority="66"/>
+    <w:lsdException w:name="Medium Grid 1 Accent 4" w:uiPriority="67"/>
+    <w:lsdException w:name="Medium Grid 2 Accent 4" w:uiPriority="68"/>
+    <w:lsdException w:name="Medium Grid 3 Accent 4" w:uiPriority="69"/>
+    <w:lsdException w:name="Dark List Accent 4" w:uiPriority="70"/>
+    <w:lsdException w:name="Colorful Shading Accent 4" w:uiPriority="71"/>
+    <w:lsdException w:name="Colorful List Accent 4" w:uiPriority="72"/>
+    <w:lsdException w:name="Colorful Grid Accent 4" w:uiPriority="73"/>
+    <w:lsdException w:name="Light Shading Accent 5" w:uiPriority="60"/>
+    <w:lsdException w:name="Light List Accent 5" w:uiPriority="61"/>
+    <w:lsdException w:name="Light Grid Accent 5" w:uiPriority="62"/>
+    <w:lsdException w:name="Medium Shading 1 Accent 5" w:uiPriority="63"/>
+    <w:lsdException w:name="Medium Shading 2 Accent 5" w:uiPriority="64"/>
+    <w:lsdException w:name="Medium List 1 Accent 5" w:uiPriority="65"/>
+    <w:lsdException w:name="Medium List 2 Accent 5" w:uiPriority="66"/>
+    <w:lsdException w:name="Medium Grid 1 Accent 5" w:uiPriority="67"/>
+    <w:lsdException w:name="Medium Grid 2 Accent 5" w:uiPriority="68"/>
+    <w:lsdException w:name="Medium Grid 3 Accent 5" w:uiPriority="69"/>
+    <w:lsdException w:name="Dark List Accent 5" w:uiPriority="70"/>
+    <w:lsdException w:name="Colorful Shading Accent 5" w:uiPriority="71"/>
+    <w:lsdException w:name="Colorful List Accent 5" w:uiPriority="72"/>
+    <w:lsdException w:name="Colorful Grid Accent 5" w:uiPriority="73"/>
+    <w:lsdException w:name="Light Shading Accent 6" w:uiPriority="60"/>
+    <w:lsdException w:name="Light List Accent 6" w:uiPriority="61"/>
+    <w:lsdException w:name="Light Grid Accent 6" w:uiPriority="62"/>
+    <w:lsdException w:name="Medium Shading 1 Accent 6" w:uiPriority="63"/>
+    <w:lsdException w:name="Medium Shading 2 Accent 6" w:uiPriority="64"/>
+    <w:lsdException w:name="Medium List 1 Accent 6" w:uiPriority="65"/>
+    <w:lsdException w:name="Medium List 2 Accent 6" w:uiPriority="66"/>
+    <w:lsdException w:name="Medium Grid 1 Accent 6" w:uiPriority="67"/>
+    <w:lsdException w:name="Medium Grid 2 Accent 6" w:uiPriority="68"/>
+    <w:lsdException w:name="Medium Grid 3 Accent 6" w:uiPriority="69"/>
+    <w:lsdException w:name="Dark List Accent 6" w:uiPriority="70"/>
+    <w:lsdException w:name="Colorful Shading Accent 6" w:uiPriority="71"/>
+    <w:lsdException w:name="Colorful List Accent 6" w:uiPriority="72"/>
+    <w:lsdException w:name="Colorful Grid Accent 6" w:uiPriority="73"/>
+    <w:lsdException w:name="Subtle Emphasis" w:uiPriority="19" w:qFormat="1"/>
+    <w:lsdException w:name="Intense Emphasis" w:uiPriority="21" w:qFormat="1"/>
+    <w:lsdException w:name="Subtle Reference" w:uiPriority="31" w:qFormat="1"/>
+    <w:lsdException w:name="Intense Reference" w:uiPriority="32" w:qFormat="1"/>
+    <w:lsdException w:name="Book Title" w:uiPriority="33" w:qFormat="1"/>
+    <w:lsdException w:name="Bibliography" w:semiHidden="1" w:uiPriority="37" w:unhideWhenUsed="1"/>
+    <w:lsdException w:name="TOC Heading" w:semiHidden="1" w:uiPriority="39" w:unhideWhenUsed="1" w:qFormat="1"/>
+    <w:lsdException w:name="Plain Table 1" w:uiPriority="41"/>
+    <w:lsdException w:name="Plain Table 2" w:uiPriority="42"/>
+    <w:lsdException w:name="Plain Table 3" w:uiPriority="43"/>
+    <w:lsdException w:name="Plain Table 4" w:uiPriority="44"/>
+    <w:lsdException w:name="Plain Table 5" w:uiPriority="45"/>
+    <w:lsdException w:name="Grid Table Light" w:uiPriority="40"/>
+    <w:lsdException w:name="Grid Table 1 Light" w:uiPriority="46"/>
+    <w:lsdException w:name="Grid Table 2" w:uiPriority="47"/>
+    <w:lsdException w:name="Grid Table 3" w:uiPriority="48"/>
+    <w:lsdException w:name="Grid Table 4" w:uiPriority="49"/>
+    <w:lsdException w:name="Grid Table 5 Dark" w:uiPriority="50"/>
+    <w:lsdException w:name="Grid Table 6 Colorful" w:uiPriority="51"/>
+    <w:lsdException w:name="Grid Table 7 Colorful" w:uiPriority="52"/>
+    <w:lsdException w:name="Grid Table 1 Light Accent 1" w:uiPriority="46"/>
+    <w:lsdException w:name="Grid Table 2 Accent 1" w:uiPriority="47"/>
+    <w:lsdException w:name="Grid Table 3 Accent 1" w:uiPriority="48"/>
+    <w:lsdException w:name="Grid Table 4 Accent 1" w:uiPriority="49"/>
+    <w:lsdException w:name="Grid Table 5 Dark Accent 1" w:uiPriority="50"/>
+    <w:lsdException w:name="Grid Table 6 Colorful Accent 1" w:uiPriority="51"/>
+    <w:lsdException w:name="Grid Table 7 Colorful Accent 1" w:uiPriority="52"/>
+    <w:lsdException w:name="Grid Table 1 Light Accent 2" w:uiPriority="46"/>
+    <w:lsdException w:name="Grid Table 2 Accent 2" w:uiPriority="47"/>
+    <w:lsdException w:name="Grid Table 3 Accent 2" w:uiPriority="48"/>
+    <w:lsdException w:name="Grid Table 4 Accent 2" w:uiPriority="49"/>
+    <w:lsdException w:name="Grid Table 5 Dark Accent 2" w:uiPriority="50"/>
+    <w:lsdException w:name="Grid Table 6 Colorful Accent 2" w:uiPriority="51"/>
+    <w:lsdException w:name="Grid Table 7 Colorful Accent 2" w:uiPriority="52"/>
+    <w:lsdException w:name="Grid Table 1 Light Accent 3" w:uiPriority="46"/>
+    <w:lsdException w:name="Grid Table 2 Accent 3" w:uiPriority="47"/>
+    <w:lsdException w:name="Grid Table 3 Accent 3" w:uiPriority="48"/>
+    <w:lsdException w:name="Grid Table 4 Accent 3" w:uiPriority="49"/>
+    <w:lsdException w:name="Grid Table 5 Dark Accent 3" w:uiPriority="50"/>
+    <w:lsdException w:name="Grid Table 6 Colorful Accent 3" w:uiPriority="51"/>
+    <w:lsdException w:name="Grid Table 7 Colorful Accent 3" w:uiPriority="52"/>
+    <w:lsdException w:name="Grid Table 1 Light Accent 4" w:uiPriority="46"/>
+    <w:lsdException w:name="Grid Table 2 Accent 4" w:uiPriority="47"/>
+    <w:lsdException w:name="Grid Table 3 Accent 4" w:uiPriority="48"/>
+    <w:lsdException w:name="Grid Table 4 Accent 4" w:uiPriority="49"/>
+    <w:lsdException w:name="Grid Table 5 Dark Accent 4" w:uiPriority="50"/>
+    <w:lsdException w:name="Grid Table 6 Colorful Accent 4" w:uiPriority="51"/>
+    <w:lsdException w:name="Grid Table 7 Colorful Accent 4" w:uiPriority="52"/>
+    <w:lsdException w:name="Grid Table 1 Light Accent 5" w:uiPriority="46"/>
+    <w:lsdException w:name="Grid Table 2 Accent 5" w:uiPriority="47"/>
+    <w:lsdException w:name="Grid Table 3 Accent 5" w:uiPriority="48"/>
+    <w:lsdException w:name="Grid Table 4 Accent 5" w:uiPriority="49"/>
+    <w:lsdException w:name="Grid Table 5 Dark Accent 5" w:uiPriority="50"/>
+    <w:lsdException w:name="Grid Table 6 Colorful Accent 5" w:uiPriority="51"/>
+    <w:lsdException w:name="Grid Table 7 Colorful Accent 5" w:uiPriority="52"/>
+    <w:lsdException w:name="Grid Table 1 Light Accent 6" w:uiPriority="46"/>
+    <w:lsdException w:name="Grid Table 2 Accent 6" w:uiPriority="47"/>
+    <w:lsdException w:name="Grid Table 3 Accent 6" w:uiPriority="48"/>
+    <w:lsdException w:name="Grid Table 4 Accent 6" w:uiPriority="49"/>
+    <w:lsdException w:name="Grid Table 5 Dark Accent 6" w:uiPriority="50"/>
+    <w:lsdException w:name="Grid Table 6 Colorful Accent 6" w:uiPriority="51"/>
+    <w:lsdException w:name="Grid Table 7 Colorful Accent 6" w:uiPriority="52"/>
+    <w:lsdException w:name="List Table 1 Light" w:uiPriority="46"/>
+    <w:lsdException w:name="List Table 2" w:uiPriority="47"/>
+    <w:lsdException w:name="List Table 3" w:uiPriority="48"/>
+    <w:lsdException w:name="List Table 4" w:uiPriority="49"/>
+    <w:lsdException w:name="List Table 5 Dark" w:uiPriority="50"/>
+    <w:lsdException w:name="List Table 6 Colorful" w:uiPriority="51"/>
+    <w:lsdException w:name="List Table 7 Colorful" w:uiPriority="52"/>
+    <w:lsdException w:name="List Table 1 Light Accent 1" w:uiPriority="46"/>
+    <w:lsdException w:name="List Table 2 Accent 1" w:uiPriority="47"/>
+    <w:lsdException w:name="List Table 3 Accent 1" w:uiPriority="48"/>
+    <w:lsdException w:name="List Table 4 Accent 1" w:uiPriority="49"/>
+    <w:lsdException w:name="List Table 5 Dark Accent 1" w:uiPriority="50"/>
+    <w:lsdException w:name="List Table 6 Colorful Accent 1" w:uiPriority="51"/>
+    <w:lsdException w:name="List Table 7 Colorful Accent 1" w:uiPriority="52"/>
+    <w:lsdException w:name="List Table 1 Light Accent 2" w:uiPriority="46"/>
+    <w:lsdException w:name="List Table 2 Accent 2" w:uiPriority="47"/>
+    <w:lsdException w:name="List Table 3 Accent 2" w:uiPriority="48"/>
+    <w:lsdException w:name="List Table 4 Accent 2" w:uiPriority="49"/>
+    <w:lsdException w:name="List Table 5 Dark Accent 2" w:uiPriority="50"/>
+    <w:lsdException w:name="List Table 6 Colorful Accent 2" w:uiPriority="51"/>
+    <w:lsdException w:name="List Table 7 Colorful Accent 2" w:uiPriority="52"/>
+    <w:lsdException w:name="List Table 1 Light Accent 3" w:uiPriority="46"/>
+    <w:lsdException w:name="List Table 2 Accent 3" w:uiPriority="47"/>
+    <w:lsdException w:name="List Table 3 Accent 3" w:uiPriority="48"/>
+    <w:lsdException w:name="List Table 4 Accent 3" w:uiPriority="49"/>
+    <w:lsdException w:name="List Table 5 Dark Accent 3" w:uiPriority="50"/>
+    <w:lsdException w:name="List Table 6 Colorful Accent 3" w:uiPriority="51"/>
+    <w:lsdException w:name="List Table 7 Colorful Accent 3" w:uiPriority="52"/>
+    <w:lsdException w:name="List Table 1 Light Accent 4" w:uiPriority="46"/>
+    <w:lsdException w:name="List Table 2 Accent 4" w:uiPriority="47"/>
+    <w:lsdException w:name="List Table 3 Accent 4" w:uiPriority="48"/>
+    <w:lsdException w:name="List Table 4 Accent 4" w:uiPriority="49"/>
+    <w:lsdException w:name="List Table 5 Dark Accent 4" w:uiPriority="50"/>
+    <w:lsdException w:name="List Table 6 Colorful Accent 4" w:uiPriority="51"/>
+    <w:lsdException w:name="List Table 7 Colorful Accent 4" w:uiPriority="52"/>
+    <w:lsdException w:name="List Table 1 Light Accent 5" w:uiPriority="46"/>
+    <w:lsdException w:name="List Table 2 Accent 5" w:uiPriority="47"/>
+    <w:lsdException w:name="List Table 3 Accent 5" w:uiPriority="48"/>
+    <w:lsdException w:name="List Table 4 Accent 5" w:uiPriority="49"/>
+    <w:lsdException w:name="List Table 5 Dark Accent 5" w:uiPriority="50"/>
+    <w:lsdException w:name="List Table 6 Colorful Accent 5" w:uiPriority="51"/>
+    <w:lsdException w:name="List Table 7 Colorful Accent 5" w:uiPriority="52"/>
+    <w:lsdException w:name="List Table 1 Light Accent 6" w:uiPriority="46"/>
+    <w:lsdException w:name="List Table 2 Accent 6" w:uiPriority="47"/>
+    <w:lsdException w:name="List Table 3 Accent 6" w:uiPriority="48"/>
+    <w:lsdException w:name="List Table 4 Accent 6" w:uiPriority="49"/>
+    <w:lsdException w:name="List Table 5 Dark Accent 6" w:uiPriority="50"/>
+    <w:lsdException w:name="List Table 6 Colorful Accent 6" w:uiPriority="51"/>
+    <w:lsdException w:name="List Table 7 Colorful Accent 6" w:uiPriority="52"/>
   </w:latentStyles>
-  <w:style w:type="paragraph" w:default="1" w:styleId="a">
+  <w:style w:type="paragraph" w:default="1" w:styleId="Normal">
     <w:name w:val="Normal"/>
     <w:qFormat/>
     <w:rsid w:val="00277D15"/>
@@ -2909,13 +3077,13 @@
       <w:rFonts w:ascii="Verdana" w:hAnsi="Verdana"/>
     </w:rPr>
   </w:style>
-  <w:style w:type="character" w:default="1" w:styleId="a0">
+  <w:style w:type="character" w:default="1" w:styleId="DefaultParagraphFont">
     <w:name w:val="Default Paragraph Font"/>
     <w:uiPriority w:val="1"/>
     <w:semiHidden/>
     <w:unhideWhenUsed/>
   </w:style>
-  <w:style w:type="table" w:default="1" w:styleId="a1">
+  <w:style w:type="table" w:default="1" w:styleId="TableNormal">
     <w:name w:val="Normal Table"/>
     <w:uiPriority w:val="99"/>
     <w:semiHidden/>
@@ -2930,16 +3098,16 @@
       </w:tblCellMar>
     </w:tblPr>
   </w:style>
-  <w:style w:type="numbering" w:default="1" w:styleId="a2">
+  <w:style w:type="numbering" w:default="1" w:styleId="NoList">
     <w:name w:val="No List"/>
     <w:uiPriority w:val="99"/>
     <w:semiHidden/>
     <w:unhideWhenUsed/>
   </w:style>
-  <w:style w:type="paragraph" w:styleId="a3">
+  <w:style w:type="paragraph" w:styleId="Header">
     <w:name w:val="header"/>
-    <w:basedOn w:val="a"/>
-    <w:link w:val="a4"/>
+    <w:basedOn w:val="Normal"/>
+    <w:link w:val="HeaderChar"/>
     <w:uiPriority w:val="99"/>
     <w:unhideWhenUsed/>
     <w:rsid w:val="00932A9A"/>
@@ -2951,20 +3119,20 @@
       <w:spacing w:after="0" w:line="240" w:lineRule="auto"/>
     </w:pPr>
   </w:style>
-  <w:style w:type="character" w:customStyle="1" w:styleId="a4">
-    <w:name w:val="页眉字符"/>
-    <w:basedOn w:val="a0"/>
-    <w:link w:val="a3"/>
+  <w:style w:type="character" w:customStyle="1" w:styleId="HeaderChar">
+    <w:name w:val="Header Char"/>
+    <w:basedOn w:val="DefaultParagraphFont"/>
+    <w:link w:val="Header"/>
     <w:uiPriority w:val="99"/>
     <w:rsid w:val="00932A9A"/>
     <w:rPr>
       <w:rFonts w:ascii="Verdana" w:hAnsi="Verdana"/>
     </w:rPr>
   </w:style>
-  <w:style w:type="paragraph" w:styleId="a5">
+  <w:style w:type="paragraph" w:styleId="Footer">
     <w:name w:val="footer"/>
-    <w:basedOn w:val="a"/>
-    <w:link w:val="a6"/>
+    <w:basedOn w:val="Normal"/>
+    <w:link w:val="FooterChar"/>
     <w:uiPriority w:val="99"/>
     <w:unhideWhenUsed/>
     <w:rsid w:val="00932A9A"/>
@@ -2976,19 +3144,19 @@
       <w:spacing w:after="0" w:line="240" w:lineRule="auto"/>
     </w:pPr>
   </w:style>
-  <w:style w:type="character" w:customStyle="1" w:styleId="a6">
-    <w:name w:val="页脚字符"/>
-    <w:basedOn w:val="a0"/>
-    <w:link w:val="a5"/>
+  <w:style w:type="character" w:customStyle="1" w:styleId="FooterChar">
+    <w:name w:val="Footer Char"/>
+    <w:basedOn w:val="DefaultParagraphFont"/>
+    <w:link w:val="Footer"/>
     <w:uiPriority w:val="99"/>
     <w:rsid w:val="00932A9A"/>
     <w:rPr>
       <w:rFonts w:ascii="Verdana" w:hAnsi="Verdana"/>
     </w:rPr>
   </w:style>
-  <w:style w:type="table" w:styleId="a7">
+  <w:style w:type="table" w:styleId="TableGrid">
     <w:name w:val="Table Grid"/>
-    <w:basedOn w:val="a1"/>
+    <w:basedOn w:val="TableNormal"/>
     <w:uiPriority w:val="39"/>
     <w:rsid w:val="00932A9A"/>
     <w:pPr>
@@ -3012,10 +3180,10 @@
       </w:tblCellMar>
     </w:tblPr>
   </w:style>
-  <w:style w:type="paragraph" w:styleId="a8">
+  <w:style w:type="paragraph" w:styleId="BalloonText">
     <w:name w:val="Balloon Text"/>
-    <w:basedOn w:val="a"/>
-    <w:link w:val="a9"/>
+    <w:basedOn w:val="Normal"/>
+    <w:link w:val="BalloonTextChar"/>
     <w:uiPriority w:val="99"/>
     <w:semiHidden/>
     <w:unhideWhenUsed/>
@@ -3028,10 +3196,10 @@
       <w:szCs w:val="18"/>
     </w:rPr>
   </w:style>
-  <w:style w:type="character" w:customStyle="1" w:styleId="a9">
-    <w:name w:val="批注框文本字符"/>
-    <w:basedOn w:val="a0"/>
-    <w:link w:val="a8"/>
+  <w:style w:type="character" w:customStyle="1" w:styleId="BalloonTextChar">
+    <w:name w:val="Balloon Text Char"/>
+    <w:basedOn w:val="DefaultParagraphFont"/>
+    <w:link w:val="BalloonText"/>
     <w:uiPriority w:val="99"/>
     <w:semiHidden/>
     <w:rsid w:val="00A24F27"/>
@@ -3043,12 +3211,12 @@
   </w:style>
   <w:style w:type="character" w:customStyle="1" w:styleId="apple-converted-space">
     <w:name w:val="apple-converted-space"/>
-    <w:basedOn w:val="a0"/>
+    <w:basedOn w:val="DefaultParagraphFont"/>
     <w:rsid w:val="00A24F27"/>
   </w:style>
-  <w:style w:type="character" w:styleId="aa">
+  <w:style w:type="character" w:styleId="Hyperlink">
     <w:name w:val="Hyperlink"/>
-    <w:basedOn w:val="a0"/>
+    <w:basedOn w:val="DefaultParagraphFont"/>
     <w:uiPriority w:val="99"/>
     <w:unhideWhenUsed/>
     <w:rsid w:val="0059014D"/>
@@ -3057,9 +3225,9 @@
       <w:u w:val="single"/>
     </w:rPr>
   </w:style>
-  <w:style w:type="paragraph" w:styleId="ab">
+  <w:style w:type="paragraph" w:styleId="ListParagraph">
     <w:name w:val="List Paragraph"/>
-    <w:basedOn w:val="a"/>
+    <w:basedOn w:val="Normal"/>
     <w:uiPriority w:val="34"/>
     <w:qFormat/>
     <w:rsid w:val="00BF08AF"/>
@@ -3068,340 +3236,35 @@
       <w:contextualSpacing/>
     </w:pPr>
   </w:style>
-</w:styles>
-</file>
-
-<file path=word/stylesWithEffects.xml><?xml version="1.0" encoding="utf-8"?>
-<w:styles xmlns:wpc="http://schemas.microsoft.com/office/word/2010/wordprocessingCanvas" xmlns:mo="http://schemas.microsoft.com/office/mac/office/2008/main" xmlns:mc="http://schemas.openxmlformats.org/markup-compatibility/2006" xmlns:mv="urn:schemas-microsoft-com:mac:vml" xmlns:o="urn:schemas-microsoft-com:office:office" xmlns:r="http://schemas.openxmlformats.org/officeDocument/2006/relationships" xmlns:m="http://schemas.openxmlformats.org/officeDocument/2006/math" xmlns:v="urn:schemas-microsoft-com:vml" xmlns:wp14="http://schemas.microsoft.com/office/word/2010/wordprocessingDrawing" xmlns:wp="http://schemas.openxmlformats.org/drawingml/2006/wordprocessingDrawing" xmlns:w10="urn:schemas-microsoft-com:office:word" xmlns:w="http://schemas.openxmlformats.org/wordprocessingml/2006/main" xmlns:w14="http://schemas.microsoft.com/office/word/2010/wordml" xmlns:wpg="http://schemas.microsoft.com/office/word/2010/wordprocessingGroup" xmlns:wpi="http://schemas.microsoft.com/office/word/2010/wordprocessingInk" xmlns:wne="http://schemas.microsoft.com/office/word/2006/wordml" xmlns:wps="http://schemas.microsoft.com/office/word/2010/wordprocessingShape" mc:Ignorable="w14 wp14">
-  <w:docDefaults>
-    <w:rPrDefault>
-      <w:rPr>
-        <w:rFonts w:asciiTheme="minorHAnsi" w:eastAsiaTheme="minorEastAsia" w:hAnsiTheme="minorHAnsi" w:cstheme="minorBidi"/>
-        <w:sz w:val="22"/>
-        <w:szCs w:val="22"/>
-        <w:lang w:val="en-NZ" w:eastAsia="zh-CN" w:bidi="ar-SA"/>
-      </w:rPr>
-    </w:rPrDefault>
-    <w:pPrDefault>
-      <w:pPr>
-        <w:spacing w:after="160" w:line="259" w:lineRule="auto"/>
-      </w:pPr>
-    </w:pPrDefault>
-  </w:docDefaults>
-  <w:latentStyles w:defLockedState="0" w:defUIPriority="99" w:defSemiHidden="1" w:defUnhideWhenUsed="1" w:defQFormat="0" w:count="276">
-    <w:lsdException w:name="Normal" w:semiHidden="0" w:uiPriority="0" w:unhideWhenUsed="0" w:qFormat="1"/>
-    <w:lsdException w:name="heading 1" w:semiHidden="0" w:uiPriority="9" w:unhideWhenUsed="0" w:qFormat="1"/>
-    <w:lsdException w:name="heading 2" w:uiPriority="9" w:qFormat="1"/>
-    <w:lsdException w:name="heading 3" w:uiPriority="9" w:qFormat="1"/>
-    <w:lsdException w:name="heading 4" w:uiPriority="9" w:qFormat="1"/>
-    <w:lsdException w:name="heading 5" w:uiPriority="9" w:qFormat="1"/>
-    <w:lsdException w:name="heading 6" w:uiPriority="9" w:qFormat="1"/>
-    <w:lsdException w:name="heading 7" w:uiPriority="9" w:qFormat="1"/>
-    <w:lsdException w:name="heading 8" w:uiPriority="9" w:qFormat="1"/>
-    <w:lsdException w:name="heading 9" w:uiPriority="9" w:qFormat="1"/>
-    <w:lsdException w:name="toc 1" w:uiPriority="39"/>
-    <w:lsdException w:name="toc 2" w:uiPriority="39"/>
-    <w:lsdException w:name="toc 3" w:uiPriority="39"/>
-    <w:lsdException w:name="toc 4" w:uiPriority="39"/>
-    <w:lsdException w:name="toc 5" w:uiPriority="39"/>
-    <w:lsdException w:name="toc 6" w:uiPriority="39"/>
-    <w:lsdException w:name="toc 7" w:uiPriority="39"/>
-    <w:lsdException w:name="toc 8" w:uiPriority="39"/>
-    <w:lsdException w:name="toc 9" w:uiPriority="39"/>
-    <w:lsdException w:name="caption" w:uiPriority="35" w:qFormat="1"/>
-    <w:lsdException w:name="Title" w:semiHidden="0" w:uiPriority="10" w:unhideWhenUsed="0" w:qFormat="1"/>
-    <w:lsdException w:name="Default Paragraph Font" w:uiPriority="1"/>
-    <w:lsdException w:name="Subtitle" w:semiHidden="0" w:uiPriority="11" w:unhideWhenUsed="0" w:qFormat="1"/>
-    <w:lsdException w:name="Strong" w:semiHidden="0" w:uiPriority="22" w:unhideWhenUsed="0" w:qFormat="1"/>
-    <w:lsdException w:name="Emphasis" w:semiHidden="0" w:uiPriority="20" w:unhideWhenUsed="0" w:qFormat="1"/>
-    <w:lsdException w:name="Table Grid" w:semiHidden="0" w:uiPriority="39" w:unhideWhenUsed="0"/>
-    <w:lsdException w:name="Note Level 1" w:semiHidden="0" w:unhideWhenUsed="0"/>
-    <w:lsdException w:name="Note Level 2" w:semiHidden="0" w:unhideWhenUsed="0"/>
-    <w:lsdException w:name="Note Level 3" w:semiHidden="0" w:unhideWhenUsed="0"/>
-    <w:lsdException w:name="Note Level 4" w:semiHidden="0" w:unhideWhenUsed="0"/>
-    <w:lsdException w:name="Note Level 5" w:semiHidden="0" w:unhideWhenUsed="0"/>
-    <w:lsdException w:name="Note Level 6" w:semiHidden="0" w:unhideWhenUsed="0"/>
-    <w:lsdException w:name="Note Level 7" w:semiHidden="0" w:unhideWhenUsed="0"/>
-    <w:lsdException w:name="Note Level 8" w:semiHidden="0" w:unhideWhenUsed="0"/>
-    <w:lsdException w:name="Note Level 9" w:semiHidden="0" w:unhideWhenUsed="0"/>
-    <w:lsdException w:name="Placeholder Text" w:unhideWhenUsed="0"/>
-    <w:lsdException w:name="No Spacing" w:semiHidden="0" w:uiPriority="1" w:unhideWhenUsed="0" w:qFormat="1"/>
-    <w:lsdException w:name="Light Shading" w:semiHidden="0" w:uiPriority="60" w:unhideWhenUsed="0"/>
-    <w:lsdException w:name="Light List" w:semiHidden="0" w:uiPriority="61" w:unhideWhenUsed="0"/>
-    <w:lsdException w:name="Light Grid" w:semiHidden="0" w:uiPriority="62" w:unhideWhenUsed="0"/>
-    <w:lsdException w:name="Medium Shading 1" w:semiHidden="0" w:uiPriority="63" w:unhideWhenUsed="0"/>
-    <w:lsdException w:name="Medium Shading 2" w:semiHidden="0" w:uiPriority="64" w:unhideWhenUsed="0"/>
-    <w:lsdException w:name="Medium List 1" w:semiHidden="0" w:uiPriority="65" w:unhideWhenUsed="0"/>
-    <w:lsdException w:name="Medium List 2" w:semiHidden="0" w:uiPriority="66" w:unhideWhenUsed="0"/>
-    <w:lsdException w:name="Medium Grid 1" w:semiHidden="0" w:uiPriority="67" w:unhideWhenUsed="0"/>
-    <w:lsdException w:name="Medium Grid 2" w:semiHidden="0" w:uiPriority="68" w:unhideWhenUsed="0"/>
-    <w:lsdException w:name="Medium Grid 3" w:semiHidden="0" w:uiPriority="69" w:unhideWhenUsed="0"/>
-    <w:lsdException w:name="Dark List" w:semiHidden="0" w:uiPriority="70" w:unhideWhenUsed="0"/>
-    <w:lsdException w:name="Colorful Shading" w:semiHidden="0" w:uiPriority="71" w:unhideWhenUsed="0"/>
-    <w:lsdException w:name="Colorful List" w:semiHidden="0" w:uiPriority="72" w:unhideWhenUsed="0"/>
-    <w:lsdException w:name="Colorful Grid" w:semiHidden="0" w:uiPriority="73" w:unhideWhenUsed="0"/>
-    <w:lsdException w:name="Light Shading Accent 1" w:semiHidden="0" w:uiPriority="60" w:unhideWhenUsed="0"/>
-    <w:lsdException w:name="Light List Accent 1" w:semiHidden="0" w:uiPriority="61" w:unhideWhenUsed="0"/>
-    <w:lsdException w:name="Light Grid Accent 1" w:semiHidden="0" w:uiPriority="62" w:unhideWhenUsed="0"/>
-    <w:lsdException w:name="Medium Shading 1 Accent 1" w:semiHidden="0" w:uiPriority="63" w:unhideWhenUsed="0"/>
-    <w:lsdException w:name="Medium Shading 2 Accent 1" w:semiHidden="0" w:uiPriority="64" w:unhideWhenUsed="0"/>
-    <w:lsdException w:name="Medium List 1 Accent 1" w:semiHidden="0" w:uiPriority="65" w:unhideWhenUsed="0"/>
-    <w:lsdException w:name="Revision" w:unhideWhenUsed="0"/>
-    <w:lsdException w:name="List Paragraph" w:semiHidden="0" w:uiPriority="34" w:unhideWhenUsed="0" w:qFormat="1"/>
-    <w:lsdException w:name="Quote" w:semiHidden="0" w:uiPriority="29" w:unhideWhenUsed="0" w:qFormat="1"/>
-    <w:lsdException w:name="Intense Quote" w:semiHidden="0" w:uiPriority="30" w:unhideWhenUsed="0" w:qFormat="1"/>
-    <w:lsdException w:name="Medium List 2 Accent 1" w:semiHidden="0" w:uiPriority="66" w:unhideWhenUsed="0"/>
-    <w:lsdException w:name="Medium Grid 1 Accent 1" w:semiHidden="0" w:uiPriority="67" w:unhideWhenUsed="0"/>
-    <w:lsdException w:name="Medium Grid 2 Accent 1" w:semiHidden="0" w:uiPriority="68" w:unhideWhenUsed="0"/>
-    <w:lsdException w:name="Medium Grid 3 Accent 1" w:semiHidden="0" w:uiPriority="69" w:unhideWhenUsed="0"/>
-    <w:lsdException w:name="Dark List Accent 1" w:semiHidden="0" w:uiPriority="70" w:unhideWhenUsed="0"/>
-    <w:lsdException w:name="Colorful Shading Accent 1" w:semiHidden="0" w:uiPriority="71" w:unhideWhenUsed="0"/>
-    <w:lsdException w:name="Colorful List Accent 1" w:semiHidden="0" w:uiPriority="72" w:unhideWhenUsed="0"/>
-    <w:lsdException w:name="Colorful Grid Accent 1" w:semiHidden="0" w:uiPriority="73" w:unhideWhenUsed="0"/>
-    <w:lsdException w:name="Light Shading Accent 2" w:semiHidden="0" w:uiPriority="60" w:unhideWhenUsed="0"/>
-    <w:lsdException w:name="Light List Accent 2" w:semiHidden="0" w:uiPriority="61" w:unhideWhenUsed="0"/>
-    <w:lsdException w:name="Light Grid Accent 2" w:semiHidden="0" w:uiPriority="62" w:unhideWhenUsed="0"/>
-    <w:lsdException w:name="Medium Shading 1 Accent 2" w:semiHidden="0" w:uiPriority="63" w:unhideWhenUsed="0"/>
-    <w:lsdException w:name="Medium Shading 2 Accent 2" w:semiHidden="0" w:uiPriority="64" w:unhideWhenUsed="0"/>
-    <w:lsdException w:name="Medium List 1 Accent 2" w:semiHidden="0" w:uiPriority="65" w:unhideWhenUsed="0"/>
-    <w:lsdException w:name="Medium List 2 Accent 2" w:semiHidden="0" w:uiPriority="66" w:unhideWhenUsed="0"/>
-    <w:lsdException w:name="Medium Grid 1 Accent 2" w:semiHidden="0" w:uiPriority="67" w:unhideWhenUsed="0"/>
-    <w:lsdException w:name="Medium Grid 2 Accent 2" w:semiHidden="0" w:uiPriority="68" w:unhideWhenUsed="0"/>
-    <w:lsdException w:name="Medium Grid 3 Accent 2" w:semiHidden="0" w:uiPriority="69" w:unhideWhenUsed="0"/>
-    <w:lsdException w:name="Dark List Accent 2" w:semiHidden="0" w:uiPriority="70" w:unhideWhenUsed="0"/>
-    <w:lsdException w:name="Colorful Shading Accent 2" w:semiHidden="0" w:uiPriority="71" w:unhideWhenUsed="0"/>
-    <w:lsdException w:name="Colorful List Accent 2" w:semiHidden="0" w:uiPriority="72" w:unhideWhenUsed="0"/>
-    <w:lsdException w:name="Colorful Grid Accent 2" w:semiHidden="0" w:uiPriority="73" w:unhideWhenUsed="0"/>
-    <w:lsdException w:name="Light Shading Accent 3" w:semiHidden="0" w:uiPriority="60" w:unhideWhenUsed="0"/>
-    <w:lsdException w:name="Light List Accent 3" w:semiHidden="0" w:uiPriority="61" w:unhideWhenUsed="0"/>
-    <w:lsdException w:name="Light Grid Accent 3" w:semiHidden="0" w:uiPriority="62" w:unhideWhenUsed="0"/>
-    <w:lsdException w:name="Medium Shading 1 Accent 3" w:semiHidden="0" w:uiPriority="63" w:unhideWhenUsed="0"/>
-    <w:lsdException w:name="Medium Shading 2 Accent 3" w:semiHidden="0" w:uiPriority="64" w:unhideWhenUsed="0"/>
-    <w:lsdException w:name="Medium List 1 Accent 3" w:semiHidden="0" w:uiPriority="65" w:unhideWhenUsed="0"/>
-    <w:lsdException w:name="Medium List 2 Accent 3" w:semiHidden="0" w:uiPriority="66" w:unhideWhenUsed="0"/>
-    <w:lsdException w:name="Medium Grid 1 Accent 3" w:semiHidden="0" w:uiPriority="67" w:unhideWhenUsed="0"/>
-    <w:lsdException w:name="Medium Grid 2 Accent 3" w:semiHidden="0" w:uiPriority="68" w:unhideWhenUsed="0"/>
-    <w:lsdException w:name="Medium Grid 3 Accent 3" w:semiHidden="0" w:uiPriority="69" w:unhideWhenUsed="0"/>
-    <w:lsdException w:name="Dark List Accent 3" w:semiHidden="0" w:uiPriority="70" w:unhideWhenUsed="0"/>
-    <w:lsdException w:name="Colorful Shading Accent 3" w:semiHidden="0" w:uiPriority="71" w:unhideWhenUsed="0"/>
-    <w:lsdException w:name="Colorful List Accent 3" w:semiHidden="0" w:uiPriority="72" w:unhideWhenUsed="0"/>
-    <w:lsdException w:name="Colorful Grid Accent 3" w:semiHidden="0" w:uiPriority="73" w:unhideWhenUsed="0"/>
-    <w:lsdException w:name="Light Shading Accent 4" w:semiHidden="0" w:uiPriority="60" w:unhideWhenUsed="0"/>
-    <w:lsdException w:name="Light List Accent 4" w:semiHidden="0" w:uiPriority="61" w:unhideWhenUsed="0"/>
-    <w:lsdException w:name="Light Grid Accent 4" w:semiHidden="0" w:uiPriority="62" w:unhideWhenUsed="0"/>
-    <w:lsdException w:name="Medium Shading 1 Accent 4" w:semiHidden="0" w:uiPriority="63" w:unhideWhenUsed="0"/>
-    <w:lsdException w:name="Medium Shading 2 Accent 4" w:semiHidden="0" w:uiPriority="64" w:unhideWhenUsed="0"/>
-    <w:lsdException w:name="Medium List 1 Accent 4" w:semiHidden="0" w:uiPriority="65" w:unhideWhenUsed="0"/>
-    <w:lsdException w:name="Medium List 2 Accent 4" w:semiHidden="0" w:uiPriority="66" w:unhideWhenUsed="0"/>
-    <w:lsdException w:name="Medium Grid 1 Accent 4" w:semiHidden="0" w:uiPriority="67" w:unhideWhenUsed="0"/>
-    <w:lsdException w:name="Medium Grid 2 Accent 4" w:semiHidden="0" w:uiPriority="68" w:unhideWhenUsed="0"/>
-    <w:lsdException w:name="Medium Grid 3 Accent 4" w:semiHidden="0" w:uiPriority="69" w:unhideWhenUsed="0"/>
-    <w:lsdException w:name="Dark List Accent 4" w:semiHidden="0" w:uiPriority="70" w:unhideWhenUsed="0"/>
-    <w:lsdException w:name="Colorful Shading Accent 4" w:semiHidden="0" w:uiPriority="71" w:unhideWhenUsed="0"/>
-    <w:lsdException w:name="Colorful List Accent 4" w:semiHidden="0" w:uiPriority="72" w:unhideWhenUsed="0"/>
-    <w:lsdException w:name="Colorful Grid Accent 4" w:semiHidden="0" w:uiPriority="73" w:unhideWhenUsed="0"/>
-    <w:lsdException w:name="Light Shading Accent 5" w:semiHidden="0" w:uiPriority="60" w:unhideWhenUsed="0"/>
-    <w:lsdException w:name="Light List Accent 5" w:semiHidden="0" w:uiPriority="61" w:unhideWhenUsed="0"/>
-    <w:lsdException w:name="Light Grid Accent 5" w:semiHidden="0" w:uiPriority="62" w:unhideWhenUsed="0"/>
-    <w:lsdException w:name="Medium Shading 1 Accent 5" w:semiHidden="0" w:uiPriority="63" w:unhideWhenUsed="0"/>
-    <w:lsdException w:name="Medium Shading 2 Accent 5" w:semiHidden="0" w:uiPriority="64" w:unhideWhenUsed="0"/>
-    <w:lsdException w:name="Medium List 1 Accent 5" w:semiHidden="0" w:uiPriority="65" w:unhideWhenUsed="0"/>
-    <w:lsdException w:name="Medium List 2 Accent 5" w:semiHidden="0" w:uiPriority="66" w:unhideWhenUsed="0"/>
-    <w:lsdException w:name="Medium Grid 1 Accent 5" w:semiHidden="0" w:uiPriority="67" w:unhideWhenUsed="0"/>
-    <w:lsdException w:name="Medium Grid 2 Accent 5" w:semiHidden="0" w:uiPriority="68" w:unhideWhenUsed="0"/>
-    <w:lsdException w:name="Medium Grid 3 Accent 5" w:semiHidden="0" w:uiPriority="69" w:unhideWhenUsed="0"/>
-    <w:lsdException w:name="Dark List Accent 5" w:semiHidden="0" w:uiPriority="70" w:unhideWhenUsed="0"/>
-    <w:lsdException w:name="Colorful Shading Accent 5" w:semiHidden="0" w:uiPriority="71" w:unhideWhenUsed="0"/>
-    <w:lsdException w:name="Colorful List Accent 5" w:semiHidden="0" w:uiPriority="72" w:unhideWhenUsed="0"/>
-    <w:lsdException w:name="Colorful Grid Accent 5" w:semiHidden="0" w:uiPriority="73" w:unhideWhenUsed="0"/>
-    <w:lsdException w:name="Light Shading Accent 6" w:semiHidden="0" w:uiPriority="60" w:unhideWhenUsed="0"/>
-    <w:lsdException w:name="Light List Accent 6" w:semiHidden="0" w:uiPriority="61" w:unhideWhenUsed="0"/>
-    <w:lsdException w:name="Light Grid Accent 6" w:semiHidden="0" w:uiPriority="62" w:unhideWhenUsed="0"/>
-    <w:lsdException w:name="Medium Shading 1 Accent 6" w:semiHidden="0" w:uiPriority="63" w:unhideWhenUsed="0"/>
-    <w:lsdException w:name="Medium Shading 2 Accent 6" w:semiHidden="0" w:uiPriority="64" w:unhideWhenUsed="0"/>
-    <w:lsdException w:name="Medium List 1 Accent 6" w:semiHidden="0" w:uiPriority="65" w:unhideWhenUsed="0"/>
-    <w:lsdException w:name="Medium List 2 Accent 6" w:semiHidden="0" w:uiPriority="66" w:unhideWhenUsed="0"/>
-    <w:lsdException w:name="Medium Grid 1 Accent 6" w:semiHidden="0" w:uiPriority="67" w:unhideWhenUsed="0"/>
-    <w:lsdException w:name="Medium Grid 2 Accent 6" w:semiHidden="0" w:uiPriority="68" w:unhideWhenUsed="0"/>
-    <w:lsdException w:name="Medium Grid 3 Accent 6" w:semiHidden="0" w:uiPriority="69" w:unhideWhenUsed="0"/>
-    <w:lsdException w:name="Dark List Accent 6" w:semiHidden="0" w:uiPriority="70" w:unhideWhenUsed="0"/>
-    <w:lsdException w:name="Colorful Shading Accent 6" w:semiHidden="0" w:uiPriority="71" w:unhideWhenUsed="0"/>
-    <w:lsdException w:name="Colorful List Accent 6" w:semiHidden="0" w:uiPriority="72" w:unhideWhenUsed="0"/>
-    <w:lsdException w:name="Colorful Grid Accent 6" w:semiHidden="0" w:uiPriority="73" w:unhideWhenUsed="0"/>
-    <w:lsdException w:name="Subtle Emphasis" w:semiHidden="0" w:uiPriority="19" w:unhideWhenUsed="0" w:qFormat="1"/>
-    <w:lsdException w:name="Intense Emphasis" w:semiHidden="0" w:uiPriority="21" w:unhideWhenUsed="0" w:qFormat="1"/>
-    <w:lsdException w:name="Subtle Reference" w:semiHidden="0" w:uiPriority="31" w:unhideWhenUsed="0" w:qFormat="1"/>
-    <w:lsdException w:name="Intense Reference" w:semiHidden="0" w:uiPriority="32" w:unhideWhenUsed="0" w:qFormat="1"/>
-    <w:lsdException w:name="Book Title" w:semiHidden="0" w:uiPriority="33" w:unhideWhenUsed="0" w:qFormat="1"/>
-    <w:lsdException w:name="Bibliography" w:uiPriority="37"/>
-    <w:lsdException w:name="TOC Heading" w:uiPriority="39" w:qFormat="1"/>
-  </w:latentStyles>
-  <w:style w:type="paragraph" w:default="1" w:styleId="a">
-    <w:name w:val="Normal"/>
-    <w:qFormat/>
-    <w:rsid w:val="00277D15"/>
-    <w:rPr>
-      <w:rFonts w:ascii="Verdana" w:hAnsi="Verdana"/>
-    </w:rPr>
-  </w:style>
-  <w:style w:type="character" w:default="1" w:styleId="a0">
-    <w:name w:val="Default Paragraph Font"/>
-    <w:uiPriority w:val="1"/>
-    <w:semiHidden/>
-    <w:unhideWhenUsed/>
-  </w:style>
-  <w:style w:type="table" w:default="1" w:styleId="a1">
-    <w:name w:val="Normal Table"/>
+  <w:style w:type="paragraph" w:styleId="DocumentMap">
+    <w:name w:val="Document Map"/>
+    <w:basedOn w:val="Normal"/>
+    <w:link w:val="DocumentMapChar"/>
     <w:uiPriority w:val="99"/>
     <w:semiHidden/>
     <w:unhideWhenUsed/>
-    <w:tblPr>
-      <w:tblInd w:w="0" w:type="dxa"/>
-      <w:tblCellMar>
-        <w:top w:w="0" w:type="dxa"/>
-        <w:left w:w="108" w:type="dxa"/>
-        <w:bottom w:w="0" w:type="dxa"/>
-        <w:right w:w="108" w:type="dxa"/>
-      </w:tblCellMar>
-    </w:tblPr>
-  </w:style>
-  <w:style w:type="numbering" w:default="1" w:styleId="a2">
-    <w:name w:val="No List"/>
-    <w:uiPriority w:val="99"/>
-    <w:semiHidden/>
-    <w:unhideWhenUsed/>
-  </w:style>
-  <w:style w:type="paragraph" w:styleId="a3">
-    <w:name w:val="header"/>
-    <w:basedOn w:val="a"/>
-    <w:link w:val="a4"/>
-    <w:uiPriority w:val="99"/>
-    <w:unhideWhenUsed/>
-    <w:rsid w:val="00932A9A"/>
-    <w:pPr>
-      <w:tabs>
-        <w:tab w:val="center" w:pos="4513"/>
-        <w:tab w:val="right" w:pos="9026"/>
-      </w:tabs>
-      <w:spacing w:after="0" w:line="240" w:lineRule="auto"/>
-    </w:pPr>
-  </w:style>
-  <w:style w:type="character" w:customStyle="1" w:styleId="a4">
-    <w:name w:val="页眉字符"/>
-    <w:basedOn w:val="a0"/>
-    <w:link w:val="a3"/>
-    <w:uiPriority w:val="99"/>
-    <w:rsid w:val="00932A9A"/>
-    <w:rPr>
-      <w:rFonts w:ascii="Verdana" w:hAnsi="Verdana"/>
-    </w:rPr>
-  </w:style>
-  <w:style w:type="paragraph" w:styleId="a5">
-    <w:name w:val="footer"/>
-    <w:basedOn w:val="a"/>
-    <w:link w:val="a6"/>
-    <w:uiPriority w:val="99"/>
-    <w:unhideWhenUsed/>
-    <w:rsid w:val="00932A9A"/>
-    <w:pPr>
-      <w:tabs>
-        <w:tab w:val="center" w:pos="4513"/>
-        <w:tab w:val="right" w:pos="9026"/>
-      </w:tabs>
-      <w:spacing w:after="0" w:line="240" w:lineRule="auto"/>
-    </w:pPr>
-  </w:style>
-  <w:style w:type="character" w:customStyle="1" w:styleId="a6">
-    <w:name w:val="页脚字符"/>
-    <w:basedOn w:val="a0"/>
-    <w:link w:val="a5"/>
-    <w:uiPriority w:val="99"/>
-    <w:rsid w:val="00932A9A"/>
-    <w:rPr>
-      <w:rFonts w:ascii="Verdana" w:hAnsi="Verdana"/>
-    </w:rPr>
-  </w:style>
-  <w:style w:type="table" w:styleId="a7">
-    <w:name w:val="Table Grid"/>
-    <w:basedOn w:val="a1"/>
-    <w:uiPriority w:val="39"/>
-    <w:rsid w:val="00932A9A"/>
-    <w:pPr>
-      <w:spacing w:after="0" w:line="240" w:lineRule="auto"/>
-    </w:pPr>
-    <w:tblPr>
-      <w:tblInd w:w="0" w:type="dxa"/>
-      <w:tblBorders>
-        <w:top w:val="single" w:sz="4" w:space="0" w:color="auto"/>
-        <w:left w:val="single" w:sz="4" w:space="0" w:color="auto"/>
-        <w:bottom w:val="single" w:sz="4" w:space="0" w:color="auto"/>
-        <w:right w:val="single" w:sz="4" w:space="0" w:color="auto"/>
-        <w:insideH w:val="single" w:sz="4" w:space="0" w:color="auto"/>
-        <w:insideV w:val="single" w:sz="4" w:space="0" w:color="auto"/>
-      </w:tblBorders>
-      <w:tblCellMar>
-        <w:top w:w="0" w:type="dxa"/>
-        <w:left w:w="108" w:type="dxa"/>
-        <w:bottom w:w="0" w:type="dxa"/>
-        <w:right w:w="108" w:type="dxa"/>
-      </w:tblCellMar>
-    </w:tblPr>
-  </w:style>
-  <w:style w:type="paragraph" w:styleId="a8">
-    <w:name w:val="Balloon Text"/>
-    <w:basedOn w:val="a"/>
-    <w:link w:val="a9"/>
-    <w:uiPriority w:val="99"/>
-    <w:semiHidden/>
-    <w:unhideWhenUsed/>
-    <w:rsid w:val="00A24F27"/>
+    <w:rsid w:val="003D1031"/>
     <w:pPr>
       <w:spacing w:after="0" w:line="240" w:lineRule="auto"/>
     </w:pPr>
     <w:rPr>
-      <w:sz w:val="18"/>
-      <w:szCs w:val="18"/>
+      <w:rFonts w:ascii="Times New Roman" w:hAnsi="Times New Roman" w:cs="Times New Roman"/>
+      <w:sz w:val="24"/>
+      <w:szCs w:val="24"/>
     </w:rPr>
   </w:style>
-  <w:style w:type="character" w:customStyle="1" w:styleId="a9">
-    <w:name w:val="批注框文本字符"/>
-    <w:basedOn w:val="a0"/>
-    <w:link w:val="a8"/>
+  <w:style w:type="character" w:customStyle="1" w:styleId="DocumentMapChar">
+    <w:name w:val="Document Map Char"/>
+    <w:basedOn w:val="DefaultParagraphFont"/>
+    <w:link w:val="DocumentMap"/>
     <w:uiPriority w:val="99"/>
     <w:semiHidden/>
-    <w:rsid w:val="00A24F27"/>
+    <w:rsid w:val="003D1031"/>
     <w:rPr>
-      <w:rFonts w:ascii="Verdana" w:hAnsi="Verdana"/>
-      <w:sz w:val="18"/>
-      <w:szCs w:val="18"/>
+      <w:rFonts w:ascii="Times New Roman" w:hAnsi="Times New Roman" w:cs="Times New Roman"/>
+      <w:sz w:val="24"/>
+      <w:szCs w:val="24"/>
     </w:rPr>
-  </w:style>
-  <w:style w:type="character" w:customStyle="1" w:styleId="apple-converted-space">
-    <w:name w:val="apple-converted-space"/>
-    <w:basedOn w:val="a0"/>
-    <w:rsid w:val="00A24F27"/>
-  </w:style>
-  <w:style w:type="character" w:styleId="aa">
-    <w:name w:val="Hyperlink"/>
-    <w:basedOn w:val="a0"/>
-    <w:uiPriority w:val="99"/>
-    <w:unhideWhenUsed/>
-    <w:rsid w:val="0059014D"/>
-    <w:rPr>
-      <w:color w:val="0563C1" w:themeColor="hyperlink"/>
-      <w:u w:val="single"/>
-    </w:rPr>
-  </w:style>
-  <w:style w:type="paragraph" w:styleId="ab">
-    <w:name w:val="List Paragraph"/>
-    <w:basedOn w:val="a"/>
-    <w:uiPriority w:val="34"/>
-    <w:qFormat/>
-    <w:rsid w:val="00BF08AF"/>
-    <w:pPr>
-      <w:ind w:left="720"/>
-      <w:contextualSpacing/>
-    </w:pPr>
   </w:style>
 </w:styles>
 </file>
@@ -3601,7 +3464,7 @@
   <a:extraClrSchemeLst/>
   <a:extLst>
     <a:ext uri="{05A4C25C-085E-4340-85A3-A5531E510DB2}">
-      <thm15:themeFamily xmlns:thm15="http://schemas.microsoft.com/office/thememl/2012/main" xmlns="" name="Office Theme" id="{62F939B6-93AF-4DB8-9C6B-D6C7DFDC589F}" vid="{4A3C46E8-61CC-4603-A589-7422A47A8E4A}"/>
+      <thm15:themeFamily xmlns:thm15="http://schemas.microsoft.com/office/thememl/2012/main" name="Office Theme" id="{62F939B6-93AF-4DB8-9C6B-D6C7DFDC589F}" vid="{4A3C46E8-61CC-4603-A589-7422A47A8E4A}"/>
     </a:ext>
   </a:extLst>
 </a:theme>

</xml_diff>